<commit_message>
Redefinición de Requerimientos Funcionales modificado
</commit_message>
<xml_diff>
--- a/Ingenieria en Sistemas I/Especifícaciones_de_Requerimiento_de_Software.docx
+++ b/Ingenieria en Sistemas I/Especifícaciones_de_Requerimiento_de_Software.docx
@@ -2997,8 +2997,21 @@
         <w:spacing w:line="360" w:lineRule="auto"/>
         <w:jc w:val="both"/>
       </w:pPr>
-      <w:r>
-        <w:t xml:space="preserve">Administrador:  Es el </w:t>
+      <w:proofErr w:type="spellStart"/>
+      <w:r>
+        <w:t>Administrador</w:t>
+      </w:r>
+      <w:proofErr w:type="spellEnd"/>
+      <w:r>
+        <w:t xml:space="preserve">:  </w:t>
+      </w:r>
+      <w:proofErr w:type="spellStart"/>
+      <w:r>
+        <w:t>Es</w:t>
+      </w:r>
+      <w:proofErr w:type="spellEnd"/>
+      <w:r>
+        <w:t xml:space="preserve"> el </w:t>
       </w:r>
       <w:proofErr w:type="spellStart"/>
       <w:r>
@@ -3014,7 +3027,15 @@
       </w:r>
       <w:proofErr w:type="spellEnd"/>
       <w:r>
-        <w:t xml:space="preserve"> las solicitu</w:t>
+        <w:t xml:space="preserve"> </w:t>
+      </w:r>
+      <w:proofErr w:type="spellStart"/>
+      <w:r>
+        <w:t>las</w:t>
+      </w:r>
+      <w:proofErr w:type="spellEnd"/>
+      <w:r>
+        <w:t xml:space="preserve"> solicitu</w:t>
       </w:r>
       <w:r>
         <w:t xml:space="preserve">des de </w:t>
@@ -3044,7 +3065,15 @@
       </w:r>
       <w:proofErr w:type="spellEnd"/>
       <w:r>
-        <w:t xml:space="preserve">, las horas </w:t>
+        <w:t xml:space="preserve">, </w:t>
+      </w:r>
+      <w:proofErr w:type="spellStart"/>
+      <w:r>
+        <w:t>las</w:t>
+      </w:r>
+      <w:proofErr w:type="spellEnd"/>
+      <w:r>
+        <w:t xml:space="preserve"> horas </w:t>
       </w:r>
       <w:proofErr w:type="gramStart"/>
       <w:r>
@@ -3060,7 +3089,15 @@
       </w:r>
       <w:proofErr w:type="spellEnd"/>
       <w:r>
-        <w:t xml:space="preserve">, y las personas </w:t>
+        <w:t xml:space="preserve">, y </w:t>
+      </w:r>
+      <w:proofErr w:type="spellStart"/>
+      <w:r>
+        <w:t>las</w:t>
+      </w:r>
+      <w:proofErr w:type="spellEnd"/>
+      <w:r>
+        <w:t xml:space="preserve"> personas </w:t>
       </w:r>
       <w:proofErr w:type="spellStart"/>
       <w:r>
@@ -3102,7 +3139,15 @@
       </w:r>
       <w:proofErr w:type="spellEnd"/>
       <w:r>
-        <w:t xml:space="preserve"> de Sistema (usuario)</w:t>
+        <w:t xml:space="preserve"> de Sistema (</w:t>
+      </w:r>
+      <w:proofErr w:type="spellStart"/>
+      <w:r>
+        <w:t>usuario</w:t>
+      </w:r>
+      <w:proofErr w:type="spellEnd"/>
+      <w:r>
+        <w:t>)</w:t>
       </w:r>
       <w:r>
         <w:t xml:space="preserve">: </w:t>
@@ -3325,7 +3370,15 @@
       </w:r>
       <w:proofErr w:type="spellEnd"/>
       <w:r>
-        <w:t xml:space="preserve"> que </w:t>
+        <w:t xml:space="preserve"> </w:t>
+      </w:r>
+      <w:proofErr w:type="spellStart"/>
+      <w:r>
+        <w:t>que</w:t>
+      </w:r>
+      <w:proofErr w:type="spellEnd"/>
+      <w:r>
+        <w:t xml:space="preserve"> </w:t>
       </w:r>
       <w:proofErr w:type="spellStart"/>
       <w:r>
@@ -3389,7 +3442,15 @@
       </w:r>
       <w:proofErr w:type="spellEnd"/>
       <w:r>
-        <w:t xml:space="preserve"> unicamente a </w:t>
+        <w:t xml:space="preserve"> </w:t>
+      </w:r>
+      <w:proofErr w:type="spellStart"/>
+      <w:r>
+        <w:t>unicamente</w:t>
+      </w:r>
+      <w:proofErr w:type="spellEnd"/>
+      <w:r>
+        <w:t xml:space="preserve"> a </w:t>
       </w:r>
       <w:proofErr w:type="spellStart"/>
       <w:r>
@@ -3485,7 +3546,15 @@
       </w:r>
       <w:proofErr w:type="spellEnd"/>
       <w:r>
-        <w:t xml:space="preserve"> de base de Datos </w:t>
+        <w:t xml:space="preserve"> de base de </w:t>
+      </w:r>
+      <w:proofErr w:type="spellStart"/>
+      <w:r>
+        <w:t>Datos</w:t>
+      </w:r>
+      <w:proofErr w:type="spellEnd"/>
+      <w:r>
+        <w:t xml:space="preserve"> </w:t>
       </w:r>
       <w:proofErr w:type="spellStart"/>
       <w:r>
@@ -3535,9 +3604,11 @@
       <w:r>
         <w:t xml:space="preserve"> de </w:t>
       </w:r>
+      <w:proofErr w:type="spellStart"/>
       <w:r>
         <w:t>Netbeans</w:t>
       </w:r>
+      <w:proofErr w:type="spellEnd"/>
     </w:p>
     <w:p>
       <w:pPr>
@@ -3763,7 +3834,23 @@
       </w:r>
       <w:proofErr w:type="spellEnd"/>
       <w:r>
-        <w:t xml:space="preserve"> una de las </w:t>
+        <w:t xml:space="preserve"> </w:t>
+      </w:r>
+      <w:proofErr w:type="spellStart"/>
+      <w:r>
+        <w:t>una</w:t>
+      </w:r>
+      <w:proofErr w:type="spellEnd"/>
+      <w:r>
+        <w:t xml:space="preserve"> de </w:t>
+      </w:r>
+      <w:proofErr w:type="spellStart"/>
+      <w:r>
+        <w:t>las</w:t>
+      </w:r>
+      <w:proofErr w:type="spellEnd"/>
+      <w:r>
+        <w:t xml:space="preserve"> </w:t>
       </w:r>
       <w:proofErr w:type="spellStart"/>
       <w:r>
@@ -3787,7 +3874,23 @@
       </w:r>
       <w:proofErr w:type="spellEnd"/>
       <w:r>
-        <w:t xml:space="preserve">. Este documento estará </w:t>
+        <w:t xml:space="preserve">. Este </w:t>
+      </w:r>
+      <w:proofErr w:type="spellStart"/>
+      <w:r>
+        <w:t>documento</w:t>
+      </w:r>
+      <w:proofErr w:type="spellEnd"/>
+      <w:r>
+        <w:t xml:space="preserve"> </w:t>
+      </w:r>
+      <w:proofErr w:type="spellStart"/>
+      <w:r>
+        <w:t>estará</w:t>
+      </w:r>
+      <w:proofErr w:type="spellEnd"/>
+      <w:r>
+        <w:t xml:space="preserve"> </w:t>
       </w:r>
       <w:proofErr w:type="spellStart"/>
       <w:r>
@@ -3886,7 +3989,23 @@
       </w:r>
       <w:proofErr w:type="spellEnd"/>
       <w:r>
-        <w:t xml:space="preserve"> disponible al momento de </w:t>
+        <w:t xml:space="preserve"> </w:t>
+      </w:r>
+      <w:proofErr w:type="spellStart"/>
+      <w:r>
+        <w:t>disponible</w:t>
+      </w:r>
+      <w:proofErr w:type="spellEnd"/>
+      <w:r>
+        <w:t xml:space="preserve"> al </w:t>
+      </w:r>
+      <w:proofErr w:type="spellStart"/>
+      <w:r>
+        <w:t>momento</w:t>
+      </w:r>
+      <w:proofErr w:type="spellEnd"/>
+      <w:r>
+        <w:t xml:space="preserve"> de </w:t>
       </w:r>
       <w:proofErr w:type="spellStart"/>
       <w:r>
@@ -3904,7 +4023,15 @@
       <w:proofErr w:type="spellEnd"/>
       <w:proofErr w:type="gramEnd"/>
       <w:r>
-        <w:t xml:space="preserve"> usuario </w:t>
+        <w:t xml:space="preserve"> </w:t>
+      </w:r>
+      <w:proofErr w:type="spellStart"/>
+      <w:r>
+        <w:t>usuario</w:t>
+      </w:r>
+      <w:proofErr w:type="spellEnd"/>
+      <w:r>
+        <w:t xml:space="preserve"> </w:t>
       </w:r>
       <w:proofErr w:type="spellStart"/>
       <w:r>
@@ -3952,7 +4079,23 @@
       </w:r>
       <w:proofErr w:type="spellEnd"/>
       <w:r>
-        <w:t xml:space="preserve"> los datos (usuario y </w:t>
+        <w:t xml:space="preserve"> los </w:t>
+      </w:r>
+      <w:proofErr w:type="spellStart"/>
+      <w:r>
+        <w:t>datos</w:t>
+      </w:r>
+      <w:proofErr w:type="spellEnd"/>
+      <w:r>
+        <w:t xml:space="preserve"> (</w:t>
+      </w:r>
+      <w:proofErr w:type="spellStart"/>
+      <w:r>
+        <w:t>usuario</w:t>
+      </w:r>
+      <w:proofErr w:type="spellEnd"/>
+      <w:r>
+        <w:t xml:space="preserve"> y </w:t>
       </w:r>
       <w:proofErr w:type="spellStart"/>
       <w:r>
@@ -4082,7 +4225,15 @@
       </w:r>
       <w:proofErr w:type="spellEnd"/>
       <w:r>
-        <w:t xml:space="preserve"> que </w:t>
+        <w:t xml:space="preserve"> </w:t>
+      </w:r>
+      <w:proofErr w:type="spellStart"/>
+      <w:r>
+        <w:t>que</w:t>
+      </w:r>
+      <w:proofErr w:type="spellEnd"/>
+      <w:r>
+        <w:t xml:space="preserve"> </w:t>
       </w:r>
       <w:proofErr w:type="spellStart"/>
       <w:r>
@@ -4090,7 +4241,15 @@
       </w:r>
       <w:proofErr w:type="spellEnd"/>
       <w:r>
-        <w:t xml:space="preserve"> usuario </w:t>
+        <w:t xml:space="preserve"> </w:t>
+      </w:r>
+      <w:proofErr w:type="spellStart"/>
+      <w:r>
+        <w:t>usuario</w:t>
+      </w:r>
+      <w:proofErr w:type="spellEnd"/>
+      <w:r>
+        <w:t xml:space="preserve"> </w:t>
       </w:r>
       <w:proofErr w:type="spellStart"/>
       <w:r>
@@ -4138,7 +4297,15 @@
       </w:r>
       <w:proofErr w:type="spellEnd"/>
       <w:r>
-        <w:t xml:space="preserve"> de los datos </w:t>
+        <w:t xml:space="preserve"> de los </w:t>
+      </w:r>
+      <w:proofErr w:type="spellStart"/>
+      <w:r>
+        <w:t>datos</w:t>
+      </w:r>
+      <w:proofErr w:type="spellEnd"/>
+      <w:r>
+        <w:t xml:space="preserve"> </w:t>
       </w:r>
       <w:proofErr w:type="spellStart"/>
       <w:r>
@@ -4146,7 +4313,15 @@
       </w:r>
       <w:proofErr w:type="spellEnd"/>
       <w:r>
-        <w:t xml:space="preserve"> de que el </w:t>
+        <w:t xml:space="preserve"> de </w:t>
+      </w:r>
+      <w:proofErr w:type="spellStart"/>
+      <w:r>
+        <w:t>que</w:t>
+      </w:r>
+      <w:proofErr w:type="spellEnd"/>
+      <w:r>
+        <w:t xml:space="preserve"> el </w:t>
       </w:r>
       <w:proofErr w:type="spellStart"/>
       <w:r>
@@ -4172,9 +4347,14 @@
       <w:r>
         <w:t xml:space="preserve"> los </w:t>
       </w:r>
+      <w:proofErr w:type="spellStart"/>
       <w:r>
         <w:lastRenderedPageBreak/>
-        <w:t xml:space="preserve">datos </w:t>
+        <w:t>datos</w:t>
+      </w:r>
+      <w:proofErr w:type="spellEnd"/>
+      <w:r>
+        <w:t xml:space="preserve"> </w:t>
       </w:r>
       <w:proofErr w:type="spellStart"/>
       <w:r>
@@ -4190,7 +4370,15 @@
       </w:r>
       <w:proofErr w:type="spellEnd"/>
       <w:r>
-        <w:t xml:space="preserve"> que los </w:t>
+        <w:t xml:space="preserve"> </w:t>
+      </w:r>
+      <w:proofErr w:type="spellStart"/>
+      <w:r>
+        <w:t>que</w:t>
+      </w:r>
+      <w:proofErr w:type="spellEnd"/>
+      <w:r>
+        <w:t xml:space="preserve"> los </w:t>
       </w:r>
       <w:proofErr w:type="spellStart"/>
       <w:r>
@@ -4303,8 +4491,12 @@
               </w:rPr>
               <w:t>El tiempo de solicitud de las giras serán los primeros diez días de cada mes para la academia, y lo siguientes 3 días para los proyectistas, los administrativos podrán realizar solicitudes todos los días.</w:t>
             </w:r>
-            <w:bookmarkStart w:id="24" w:name="_GoBack"/>
-            <w:bookmarkEnd w:id="24"/>
+            <w:r>
+              <w:rPr>
+                <w:lang w:val="es-CR"/>
+              </w:rPr>
+              <w:t xml:space="preserve"> </w:t>
+            </w:r>
           </w:p>
           <w:p>
             <w:pPr>
@@ -4327,7 +4519,15 @@
               <w:t xml:space="preserve">: </w:t>
             </w:r>
             <w:r>
-              <w:t xml:space="preserve">El administrador </w:t>
+              <w:t xml:space="preserve">El </w:t>
+            </w:r>
+            <w:proofErr w:type="spellStart"/>
+            <w:r>
+              <w:t>administrador</w:t>
+            </w:r>
+            <w:proofErr w:type="spellEnd"/>
+            <w:r>
+              <w:t xml:space="preserve"> </w:t>
             </w:r>
             <w:proofErr w:type="spellStart"/>
             <w:r>
@@ -4391,7 +4591,15 @@
             </w:r>
             <w:proofErr w:type="spellEnd"/>
             <w:r>
-              <w:t xml:space="preserve"> una </w:t>
+              <w:t xml:space="preserve"> </w:t>
+            </w:r>
+            <w:proofErr w:type="spellStart"/>
+            <w:r>
+              <w:t>una</w:t>
+            </w:r>
+            <w:proofErr w:type="spellEnd"/>
+            <w:r>
+              <w:t xml:space="preserve"> </w:t>
             </w:r>
             <w:proofErr w:type="spellStart"/>
             <w:r>
@@ -4439,7 +4647,15 @@
             </w:r>
             <w:proofErr w:type="spellEnd"/>
             <w:r>
-              <w:t xml:space="preserve"> de horas que se le </w:t>
+              <w:t xml:space="preserve"> de horas </w:t>
+            </w:r>
+            <w:proofErr w:type="spellStart"/>
+            <w:r>
+              <w:t>que</w:t>
+            </w:r>
+            <w:proofErr w:type="spellEnd"/>
+            <w:r>
+              <w:t xml:space="preserve"> se le </w:t>
             </w:r>
             <w:proofErr w:type="spellStart"/>
             <w:r>
@@ -4506,7 +4722,15 @@
               <w:t>.</w:t>
             </w:r>
             <w:r>
-              <w:t xml:space="preserve"> Se define con mayor detalle </w:t>
+              <w:t xml:space="preserve"> Se define con mayor </w:t>
+            </w:r>
+            <w:proofErr w:type="spellStart"/>
+            <w:r>
+              <w:t>detalle</w:t>
+            </w:r>
+            <w:proofErr w:type="spellEnd"/>
+            <w:r>
+              <w:t xml:space="preserve"> </w:t>
             </w:r>
             <w:proofErr w:type="spellStart"/>
             <w:r>
@@ -4514,7 +4738,15 @@
             </w:r>
             <w:proofErr w:type="spellEnd"/>
             <w:r>
-              <w:t xml:space="preserve"> el documento de casos de uso CU -10.</w:t>
+              <w:t xml:space="preserve"> el </w:t>
+            </w:r>
+            <w:proofErr w:type="spellStart"/>
+            <w:r>
+              <w:t>documento</w:t>
+            </w:r>
+            <w:proofErr w:type="spellEnd"/>
+            <w:r>
+              <w:t xml:space="preserve"> de casos de uso CU -10.</w:t>
             </w:r>
           </w:p>
           <w:p>
@@ -4597,8 +4829,13 @@
             <w:r>
               <w:t xml:space="preserve"> </w:t>
             </w:r>
-            <w:r>
-              <w:t xml:space="preserve">las solicitudes de </w:t>
+            <w:proofErr w:type="spellStart"/>
+            <w:r>
+              <w:t>las</w:t>
+            </w:r>
+            <w:proofErr w:type="spellEnd"/>
+            <w:r>
+              <w:t xml:space="preserve"> solicitudes de </w:t>
             </w:r>
             <w:proofErr w:type="spellStart"/>
             <w:r>
@@ -4606,7 +4843,15 @@
             </w:r>
             <w:proofErr w:type="spellEnd"/>
             <w:r>
-              <w:t xml:space="preserve">. Se define con mayor detalle </w:t>
+              <w:t xml:space="preserve">. Se define con mayor </w:t>
+            </w:r>
+            <w:proofErr w:type="spellStart"/>
+            <w:r>
+              <w:t>detalle</w:t>
+            </w:r>
+            <w:proofErr w:type="spellEnd"/>
+            <w:r>
+              <w:t xml:space="preserve"> </w:t>
             </w:r>
             <w:proofErr w:type="spellStart"/>
             <w:r>
@@ -4614,7 +4859,15 @@
             </w:r>
             <w:proofErr w:type="spellEnd"/>
             <w:r>
-              <w:t xml:space="preserve"> el documento de casos de uso CU -11.</w:t>
+              <w:t xml:space="preserve"> el </w:t>
+            </w:r>
+            <w:proofErr w:type="spellStart"/>
+            <w:r>
+              <w:t>documento</w:t>
+            </w:r>
+            <w:proofErr w:type="spellEnd"/>
+            <w:r>
+              <w:t xml:space="preserve"> de casos de uso CU -11.</w:t>
             </w:r>
           </w:p>
           <w:p>
@@ -4661,7 +4914,15 @@
             </w:r>
             <w:proofErr w:type="spellEnd"/>
             <w:r>
-              <w:t xml:space="preserve"> una </w:t>
+              <w:t xml:space="preserve"> </w:t>
+            </w:r>
+            <w:proofErr w:type="spellStart"/>
+            <w:r>
+              <w:t>una</w:t>
+            </w:r>
+            <w:proofErr w:type="spellEnd"/>
+            <w:r>
+              <w:t xml:space="preserve"> </w:t>
             </w:r>
             <w:proofErr w:type="spellStart"/>
             <w:r>
@@ -4741,7 +5002,15 @@
             </w:r>
             <w:proofErr w:type="spellEnd"/>
             <w:r>
-              <w:t xml:space="preserve"> las </w:t>
+              <w:t xml:space="preserve"> </w:t>
+            </w:r>
+            <w:proofErr w:type="spellStart"/>
+            <w:r>
+              <w:t>las</w:t>
+            </w:r>
+            <w:proofErr w:type="spellEnd"/>
+            <w:r>
+              <w:t xml:space="preserve"> </w:t>
             </w:r>
             <w:proofErr w:type="spellStart"/>
             <w:r>
@@ -4765,7 +5034,15 @@
             </w:r>
             <w:proofErr w:type="spellEnd"/>
             <w:r>
-              <w:t xml:space="preserve"> un campo de texto para que el </w:t>
+              <w:t xml:space="preserve"> un campo de texto para </w:t>
+            </w:r>
+            <w:proofErr w:type="spellStart"/>
+            <w:r>
+              <w:t>que</w:t>
+            </w:r>
+            <w:proofErr w:type="spellEnd"/>
+            <w:r>
+              <w:t xml:space="preserve"> el </w:t>
             </w:r>
             <w:proofErr w:type="spellStart"/>
             <w:r>
@@ -4821,7 +5098,15 @@
             </w:r>
             <w:proofErr w:type="spellEnd"/>
             <w:r>
-              <w:t xml:space="preserve"> una </w:t>
+              <w:t xml:space="preserve"> </w:t>
+            </w:r>
+            <w:proofErr w:type="spellStart"/>
+            <w:r>
+              <w:t>una</w:t>
+            </w:r>
+            <w:proofErr w:type="spellEnd"/>
+            <w:r>
+              <w:t xml:space="preserve"> </w:t>
             </w:r>
             <w:proofErr w:type="spellStart"/>
             <w:r>
@@ -4888,7 +5173,15 @@
               <w:t xml:space="preserve"> la base de datos.</w:t>
             </w:r>
             <w:r>
-              <w:t xml:space="preserve"> Se define con mayor detalle </w:t>
+              <w:t xml:space="preserve"> Se define con mayor </w:t>
+            </w:r>
+            <w:proofErr w:type="spellStart"/>
+            <w:r>
+              <w:t>detalle</w:t>
+            </w:r>
+            <w:proofErr w:type="spellEnd"/>
+            <w:r>
+              <w:t xml:space="preserve"> </w:t>
             </w:r>
             <w:proofErr w:type="spellStart"/>
             <w:r>
@@ -4896,7 +5189,15 @@
             </w:r>
             <w:proofErr w:type="spellEnd"/>
             <w:r>
-              <w:t xml:space="preserve"> el documento de casos de uso CU -12.</w:t>
+              <w:t xml:space="preserve"> el </w:t>
+            </w:r>
+            <w:proofErr w:type="spellStart"/>
+            <w:r>
+              <w:t>documento</w:t>
+            </w:r>
+            <w:proofErr w:type="spellEnd"/>
+            <w:r>
+              <w:t xml:space="preserve"> de casos de uso CU -12.</w:t>
             </w:r>
           </w:p>
           <w:p>
@@ -4943,7 +5244,15 @@
             </w:r>
             <w:proofErr w:type="spellEnd"/>
             <w:r>
-              <w:t xml:space="preserve"> una </w:t>
+              <w:t xml:space="preserve"> </w:t>
+            </w:r>
+            <w:proofErr w:type="spellStart"/>
+            <w:r>
+              <w:t>una</w:t>
+            </w:r>
+            <w:proofErr w:type="spellEnd"/>
+            <w:r>
+              <w:t xml:space="preserve"> </w:t>
             </w:r>
             <w:proofErr w:type="spellStart"/>
             <w:r>
@@ -5047,7 +5356,15 @@
             </w:r>
             <w:proofErr w:type="spellEnd"/>
             <w:r>
-              <w:t xml:space="preserve"> un campo de texto para que el </w:t>
+              <w:t xml:space="preserve"> un campo de texto para </w:t>
+            </w:r>
+            <w:proofErr w:type="spellStart"/>
+            <w:r>
+              <w:t>que</w:t>
+            </w:r>
+            <w:proofErr w:type="spellEnd"/>
+            <w:r>
+              <w:t xml:space="preserve"> el </w:t>
             </w:r>
             <w:proofErr w:type="spellStart"/>
             <w:r>
@@ -5103,7 +5420,15 @@
             </w:r>
             <w:proofErr w:type="spellEnd"/>
             <w:r>
-              <w:t xml:space="preserve"> una </w:t>
+              <w:t xml:space="preserve"> </w:t>
+            </w:r>
+            <w:proofErr w:type="spellStart"/>
+            <w:r>
+              <w:t>una</w:t>
+            </w:r>
+            <w:proofErr w:type="spellEnd"/>
+            <w:r>
+              <w:t xml:space="preserve"> </w:t>
             </w:r>
             <w:proofErr w:type="spellStart"/>
             <w:r>
@@ -5170,7 +5495,15 @@
               <w:t xml:space="preserve"> la base de datos.</w:t>
             </w:r>
             <w:r>
-              <w:t xml:space="preserve"> Se define con mayor detalle </w:t>
+              <w:t xml:space="preserve"> Se define con mayor </w:t>
+            </w:r>
+            <w:proofErr w:type="spellStart"/>
+            <w:r>
+              <w:t>detalle</w:t>
+            </w:r>
+            <w:proofErr w:type="spellEnd"/>
+            <w:r>
+              <w:t xml:space="preserve"> </w:t>
             </w:r>
             <w:proofErr w:type="spellStart"/>
             <w:r>
@@ -5178,7 +5511,15 @@
             </w:r>
             <w:proofErr w:type="spellEnd"/>
             <w:r>
-              <w:t xml:space="preserve"> el documento de casos de uso CU -13</w:t>
+              <w:t xml:space="preserve"> el </w:t>
+            </w:r>
+            <w:proofErr w:type="spellStart"/>
+            <w:r>
+              <w:t>documento</w:t>
+            </w:r>
+            <w:proofErr w:type="spellEnd"/>
+            <w:r>
+              <w:t xml:space="preserve"> de casos de uso CU -13</w:t>
             </w:r>
           </w:p>
           <w:p>
@@ -5225,7 +5566,15 @@
             </w:r>
             <w:proofErr w:type="spellEnd"/>
             <w:r>
-              <w:t xml:space="preserve"> una </w:t>
+              <w:t xml:space="preserve"> </w:t>
+            </w:r>
+            <w:proofErr w:type="spellStart"/>
+            <w:r>
+              <w:t>una</w:t>
+            </w:r>
+            <w:proofErr w:type="spellEnd"/>
+            <w:r>
+              <w:t xml:space="preserve"> </w:t>
             </w:r>
             <w:proofErr w:type="spellStart"/>
             <w:r>
@@ -5329,7 +5678,15 @@
             </w:r>
             <w:proofErr w:type="spellEnd"/>
             <w:r>
-              <w:t xml:space="preserve"> un campo de texto para que el </w:t>
+              <w:t xml:space="preserve"> un campo de texto para </w:t>
+            </w:r>
+            <w:proofErr w:type="spellStart"/>
+            <w:r>
+              <w:t>que</w:t>
+            </w:r>
+            <w:proofErr w:type="spellEnd"/>
+            <w:r>
+              <w:t xml:space="preserve"> el </w:t>
             </w:r>
             <w:proofErr w:type="spellStart"/>
             <w:r>
@@ -5385,7 +5742,15 @@
             </w:r>
             <w:proofErr w:type="spellEnd"/>
             <w:r>
-              <w:t xml:space="preserve"> una </w:t>
+              <w:t xml:space="preserve"> </w:t>
+            </w:r>
+            <w:proofErr w:type="spellStart"/>
+            <w:r>
+              <w:t>una</w:t>
+            </w:r>
+            <w:proofErr w:type="spellEnd"/>
+            <w:r>
+              <w:t xml:space="preserve"> </w:t>
             </w:r>
             <w:proofErr w:type="spellStart"/>
             <w:r>
@@ -5452,7 +5817,15 @@
               <w:t xml:space="preserve"> la base de datos.</w:t>
             </w:r>
             <w:r>
-              <w:t xml:space="preserve"> Se define con mayor detalle </w:t>
+              <w:t xml:space="preserve"> Se define con mayor </w:t>
+            </w:r>
+            <w:proofErr w:type="spellStart"/>
+            <w:r>
+              <w:t>detalle</w:t>
+            </w:r>
+            <w:proofErr w:type="spellEnd"/>
+            <w:r>
+              <w:t xml:space="preserve"> </w:t>
             </w:r>
             <w:proofErr w:type="spellStart"/>
             <w:r>
@@ -5460,7 +5833,15 @@
             </w:r>
             <w:proofErr w:type="spellEnd"/>
             <w:r>
-              <w:t xml:space="preserve"> el documento de casos de uso CU -14</w:t>
+              <w:t xml:space="preserve"> el </w:t>
+            </w:r>
+            <w:proofErr w:type="spellStart"/>
+            <w:r>
+              <w:t>documento</w:t>
+            </w:r>
+            <w:proofErr w:type="spellEnd"/>
+            <w:r>
+              <w:t xml:space="preserve"> de casos de uso CU -14</w:t>
             </w:r>
           </w:p>
           <w:p>
@@ -5489,7 +5870,15 @@
             </w:r>
             <w:proofErr w:type="spellEnd"/>
             <w:r>
-              <w:t xml:space="preserve"> el administrador </w:t>
+              <w:t xml:space="preserve"> el </w:t>
+            </w:r>
+            <w:proofErr w:type="spellStart"/>
+            <w:r>
+              <w:t>administrador</w:t>
+            </w:r>
+            <w:proofErr w:type="spellEnd"/>
+            <w:r>
+              <w:t xml:space="preserve"> </w:t>
             </w:r>
             <w:proofErr w:type="spellStart"/>
             <w:r>
@@ -5505,7 +5894,15 @@
             </w:r>
             <w:proofErr w:type="spellEnd"/>
             <w:r>
-              <w:t xml:space="preserve"> una </w:t>
+              <w:t xml:space="preserve"> </w:t>
+            </w:r>
+            <w:proofErr w:type="spellStart"/>
+            <w:r>
+              <w:t>una</w:t>
+            </w:r>
+            <w:proofErr w:type="spellEnd"/>
+            <w:r>
+              <w:t xml:space="preserve"> </w:t>
             </w:r>
             <w:proofErr w:type="spellStart"/>
             <w:r>
@@ -5537,7 +5934,15 @@
             </w:r>
             <w:proofErr w:type="spellEnd"/>
             <w:r>
-              <w:t xml:space="preserve"> un documento con la </w:t>
+              <w:t xml:space="preserve"> un </w:t>
+            </w:r>
+            <w:proofErr w:type="spellStart"/>
+            <w:r>
+              <w:t>documento</w:t>
+            </w:r>
+            <w:proofErr w:type="spellEnd"/>
+            <w:r>
+              <w:t xml:space="preserve"> con la </w:t>
             </w:r>
             <w:proofErr w:type="spellStart"/>
             <w:r>
@@ -5588,7 +5993,15 @@
               <w:t>.</w:t>
             </w:r>
             <w:r>
-              <w:t xml:space="preserve"> Se define con mayor detalle </w:t>
+              <w:t xml:space="preserve"> Se define con mayor </w:t>
+            </w:r>
+            <w:proofErr w:type="spellStart"/>
+            <w:r>
+              <w:t>detalle</w:t>
+            </w:r>
+            <w:proofErr w:type="spellEnd"/>
+            <w:r>
+              <w:t xml:space="preserve"> </w:t>
             </w:r>
             <w:proofErr w:type="spellStart"/>
             <w:r>
@@ -5596,7 +6009,15 @@
             </w:r>
             <w:proofErr w:type="spellEnd"/>
             <w:r>
-              <w:t xml:space="preserve"> el documento de casos de uso CU -15</w:t>
+              <w:t xml:space="preserve"> el </w:t>
+            </w:r>
+            <w:proofErr w:type="spellStart"/>
+            <w:r>
+              <w:t>documento</w:t>
+            </w:r>
+            <w:proofErr w:type="spellEnd"/>
+            <w:r>
+              <w:t xml:space="preserve"> de casos de uso CU -15</w:t>
             </w:r>
           </w:p>
           <w:p>
@@ -5644,7 +6065,15 @@
             </w:r>
             <w:proofErr w:type="spellEnd"/>
             <w:r>
-              <w:t xml:space="preserve"> una </w:t>
+              <w:t xml:space="preserve"> </w:t>
+            </w:r>
+            <w:proofErr w:type="spellStart"/>
+            <w:r>
+              <w:t>una</w:t>
+            </w:r>
+            <w:proofErr w:type="spellEnd"/>
+            <w:r>
+              <w:t xml:space="preserve"> </w:t>
             </w:r>
             <w:proofErr w:type="spellStart"/>
             <w:r>
@@ -5703,7 +6132,15 @@
               <w:t>.</w:t>
             </w:r>
             <w:r>
-              <w:t xml:space="preserve"> Se define con mayor detalle </w:t>
+              <w:t xml:space="preserve"> Se define con mayor </w:t>
+            </w:r>
+            <w:proofErr w:type="spellStart"/>
+            <w:r>
+              <w:t>detalle</w:t>
+            </w:r>
+            <w:proofErr w:type="spellEnd"/>
+            <w:r>
+              <w:t xml:space="preserve"> </w:t>
             </w:r>
             <w:proofErr w:type="spellStart"/>
             <w:r>
@@ -5711,7 +6148,15 @@
             </w:r>
             <w:proofErr w:type="spellEnd"/>
             <w:r>
-              <w:t xml:space="preserve"> el documento de casos de uso CU -16.</w:t>
+              <w:t xml:space="preserve"> el </w:t>
+            </w:r>
+            <w:proofErr w:type="spellStart"/>
+            <w:r>
+              <w:t>documento</w:t>
+            </w:r>
+            <w:proofErr w:type="spellEnd"/>
+            <w:r>
+              <w:t xml:space="preserve"> de casos de uso CU -16.</w:t>
             </w:r>
           </w:p>
           <w:p>
@@ -5783,7 +6228,15 @@
             </w:r>
             <w:proofErr w:type="spellEnd"/>
             <w:r>
-              <w:t xml:space="preserve">. Se define con mayor detalle </w:t>
+              <w:t xml:space="preserve">. Se define con mayor </w:t>
+            </w:r>
+            <w:proofErr w:type="spellStart"/>
+            <w:r>
+              <w:t>detalle</w:t>
+            </w:r>
+            <w:proofErr w:type="spellEnd"/>
+            <w:r>
+              <w:t xml:space="preserve"> </w:t>
             </w:r>
             <w:proofErr w:type="spellStart"/>
             <w:r>
@@ -5791,8 +6244,981 @@
             </w:r>
             <w:proofErr w:type="spellEnd"/>
             <w:r>
-              <w:t xml:space="preserve"> el documento de casos de uso CU -20</w:t>
-            </w:r>
+              <w:t xml:space="preserve"> el </w:t>
+            </w:r>
+            <w:proofErr w:type="spellStart"/>
+            <w:r>
+              <w:t>documento</w:t>
+            </w:r>
+            <w:proofErr w:type="spellEnd"/>
+            <w:r>
+              <w:t xml:space="preserve"> de casos de </w:t>
+            </w:r>
+            <w:proofErr w:type="spellStart"/>
+            <w:r>
+              <w:t>uso</w:t>
+            </w:r>
+            <w:proofErr w:type="spellEnd"/>
+            <w:r>
+              <w:t xml:space="preserve"> CU -20</w:t>
+            </w:r>
+            <w:r>
+              <w:t>.</w:t>
+            </w:r>
+          </w:p>
+          <w:p>
+            <w:pPr>
+              <w:pStyle w:val="TableText"/>
+              <w:spacing w:line="360" w:lineRule="auto"/>
+              <w:ind w:left="0"/>
+              <w:jc w:val="both"/>
+            </w:pPr>
+            <w:proofErr w:type="spellStart"/>
+            <w:r>
+              <w:rPr>
+                <w:b/>
+              </w:rPr>
+              <w:t>Bloquear</w:t>
+            </w:r>
+            <w:proofErr w:type="spellEnd"/>
+            <w:r>
+              <w:rPr>
+                <w:b/>
+              </w:rPr>
+              <w:t xml:space="preserve"> de </w:t>
+            </w:r>
+            <w:proofErr w:type="spellStart"/>
+            <w:r>
+              <w:rPr>
+                <w:b/>
+              </w:rPr>
+              <w:t>buseta</w:t>
+            </w:r>
+            <w:proofErr w:type="spellEnd"/>
+            <w:r>
+              <w:rPr>
+                <w:b/>
+              </w:rPr>
+              <w:t>:</w:t>
+            </w:r>
+            <w:r>
+              <w:t xml:space="preserve"> El Sistema </w:t>
+            </w:r>
+            <w:proofErr w:type="spellStart"/>
+            <w:r>
+              <w:t>bloquea</w:t>
+            </w:r>
+            <w:proofErr w:type="spellEnd"/>
+            <w:r>
+              <w:t xml:space="preserve"> la </w:t>
+            </w:r>
+            <w:proofErr w:type="spellStart"/>
+            <w:r>
+              <w:t>buseta</w:t>
+            </w:r>
+            <w:proofErr w:type="spellEnd"/>
+            <w:r>
+              <w:t xml:space="preserve"> para el primer y </w:t>
+            </w:r>
+            <w:proofErr w:type="spellStart"/>
+            <w:r>
+              <w:t>tercer</w:t>
+            </w:r>
+            <w:proofErr w:type="spellEnd"/>
+            <w:r>
+              <w:t xml:space="preserve"> </w:t>
+            </w:r>
+            <w:proofErr w:type="spellStart"/>
+            <w:r>
+              <w:t>miercoles</w:t>
+            </w:r>
+            <w:proofErr w:type="spellEnd"/>
+            <w:r>
+              <w:t xml:space="preserve"> de </w:t>
+            </w:r>
+            <w:proofErr w:type="spellStart"/>
+            <w:r>
+              <w:t>cada</w:t>
+            </w:r>
+            <w:proofErr w:type="spellEnd"/>
+            <w:r>
+              <w:t xml:space="preserve"> </w:t>
+            </w:r>
+            <w:proofErr w:type="spellStart"/>
+            <w:r>
+              <w:t>mes</w:t>
+            </w:r>
+            <w:proofErr w:type="spellEnd"/>
+            <w:r>
+              <w:t xml:space="preserve">, con el fin de </w:t>
+            </w:r>
+            <w:proofErr w:type="spellStart"/>
+            <w:r>
+              <w:t>contar</w:t>
+            </w:r>
+            <w:proofErr w:type="spellEnd"/>
+            <w:r>
+              <w:t xml:space="preserve"> con el </w:t>
+            </w:r>
+            <w:proofErr w:type="spellStart"/>
+            <w:r>
+              <w:t>chofer</w:t>
+            </w:r>
+            <w:proofErr w:type="spellEnd"/>
+            <w:r>
+              <w:t xml:space="preserve"> </w:t>
+            </w:r>
+            <w:proofErr w:type="spellStart"/>
+            <w:r>
+              <w:t>disponible</w:t>
+            </w:r>
+            <w:proofErr w:type="spellEnd"/>
+            <w:r>
+              <w:t xml:space="preserve"> para </w:t>
+            </w:r>
+            <w:proofErr w:type="spellStart"/>
+            <w:r>
+              <w:t>labores</w:t>
+            </w:r>
+            <w:proofErr w:type="spellEnd"/>
+            <w:r>
+              <w:t xml:space="preserve"> de revision y </w:t>
+            </w:r>
+            <w:proofErr w:type="spellStart"/>
+            <w:r>
+              <w:t>envio</w:t>
+            </w:r>
+            <w:proofErr w:type="spellEnd"/>
+            <w:r>
+              <w:t xml:space="preserve"> de </w:t>
+            </w:r>
+            <w:proofErr w:type="spellStart"/>
+            <w:r>
+              <w:t>correspondencia</w:t>
+            </w:r>
+            <w:proofErr w:type="spellEnd"/>
+            <w:r>
+              <w:t xml:space="preserve"> a Heredia.</w:t>
+            </w:r>
+          </w:p>
+          <w:p>
+            <w:pPr>
+              <w:pStyle w:val="TableText"/>
+              <w:spacing w:line="360" w:lineRule="auto"/>
+              <w:ind w:left="0"/>
+              <w:jc w:val="both"/>
+            </w:pPr>
+          </w:p>
+          <w:p>
+            <w:pPr>
+              <w:pStyle w:val="TableText"/>
+              <w:spacing w:line="360" w:lineRule="auto"/>
+              <w:ind w:left="0"/>
+              <w:jc w:val="both"/>
+            </w:pPr>
+            <w:proofErr w:type="spellStart"/>
+            <w:r>
+              <w:rPr>
+                <w:b/>
+              </w:rPr>
+              <w:lastRenderedPageBreak/>
+              <w:t>Bloquear</w:t>
+            </w:r>
+            <w:proofErr w:type="spellEnd"/>
+            <w:r>
+              <w:rPr>
+                <w:b/>
+              </w:rPr>
+              <w:t xml:space="preserve"> </w:t>
+            </w:r>
+            <w:proofErr w:type="spellStart"/>
+            <w:r>
+              <w:rPr>
+                <w:b/>
+              </w:rPr>
+              <w:t>automovil</w:t>
+            </w:r>
+            <w:proofErr w:type="spellEnd"/>
+            <w:r>
+              <w:rPr>
+                <w:b/>
+              </w:rPr>
+              <w:t>:</w:t>
+            </w:r>
+            <w:r>
+              <w:t xml:space="preserve"> Se le </w:t>
+            </w:r>
+            <w:proofErr w:type="spellStart"/>
+            <w:r>
+              <w:t>bloqueara</w:t>
+            </w:r>
+            <w:proofErr w:type="spellEnd"/>
+            <w:r>
+              <w:t xml:space="preserve"> el </w:t>
+            </w:r>
+            <w:proofErr w:type="spellStart"/>
+            <w:r>
+              <w:t>uso</w:t>
+            </w:r>
+            <w:proofErr w:type="spellEnd"/>
+            <w:r>
+              <w:t xml:space="preserve"> de un </w:t>
+            </w:r>
+            <w:proofErr w:type="spellStart"/>
+            <w:r>
+              <w:t>automovil</w:t>
+            </w:r>
+            <w:proofErr w:type="spellEnd"/>
+            <w:r>
+              <w:t xml:space="preserve"> al </w:t>
+            </w:r>
+            <w:proofErr w:type="spellStart"/>
+            <w:r>
+              <w:t>chofer</w:t>
+            </w:r>
+            <w:proofErr w:type="spellEnd"/>
+            <w:r>
+              <w:t xml:space="preserve"> </w:t>
+            </w:r>
+            <w:proofErr w:type="spellStart"/>
+            <w:r>
+              <w:t>si</w:t>
+            </w:r>
+            <w:proofErr w:type="spellEnd"/>
+            <w:r>
+              <w:t xml:space="preserve"> no se </w:t>
+            </w:r>
+            <w:proofErr w:type="spellStart"/>
+            <w:r>
+              <w:t>ingreso</w:t>
+            </w:r>
+            <w:proofErr w:type="spellEnd"/>
+            <w:r>
+              <w:t xml:space="preserve"> el </w:t>
+            </w:r>
+            <w:proofErr w:type="spellStart"/>
+            <w:r>
+              <w:t>estado</w:t>
+            </w:r>
+            <w:proofErr w:type="spellEnd"/>
+            <w:r>
+              <w:t xml:space="preserve"> del </w:t>
+            </w:r>
+            <w:proofErr w:type="spellStart"/>
+            <w:r>
+              <w:t>mismo</w:t>
+            </w:r>
+            <w:proofErr w:type="spellEnd"/>
+            <w:r>
+              <w:t xml:space="preserve"> </w:t>
+            </w:r>
+            <w:proofErr w:type="spellStart"/>
+            <w:r>
+              <w:t>en</w:t>
+            </w:r>
+            <w:proofErr w:type="spellEnd"/>
+            <w:r>
+              <w:t xml:space="preserve"> la </w:t>
+            </w:r>
+            <w:proofErr w:type="spellStart"/>
+            <w:r>
+              <w:t>ultima</w:t>
+            </w:r>
+            <w:proofErr w:type="spellEnd"/>
+            <w:r>
+              <w:t xml:space="preserve"> </w:t>
+            </w:r>
+            <w:proofErr w:type="spellStart"/>
+            <w:r>
+              <w:t>gira</w:t>
+            </w:r>
+            <w:proofErr w:type="spellEnd"/>
+            <w:r>
+              <w:t xml:space="preserve"> </w:t>
+            </w:r>
+            <w:proofErr w:type="spellStart"/>
+            <w:r>
+              <w:t>realizada</w:t>
+            </w:r>
+            <w:proofErr w:type="spellEnd"/>
+            <w:r>
+              <w:t>.</w:t>
+            </w:r>
+          </w:p>
+          <w:p>
+            <w:pPr>
+              <w:pStyle w:val="TableText"/>
+              <w:spacing w:line="360" w:lineRule="auto"/>
+              <w:ind w:left="0"/>
+              <w:jc w:val="both"/>
+            </w:pPr>
+            <w:proofErr w:type="spellStart"/>
+            <w:r>
+              <w:rPr>
+                <w:b/>
+              </w:rPr>
+              <w:t>Generar</w:t>
+            </w:r>
+            <w:proofErr w:type="spellEnd"/>
+            <w:r>
+              <w:rPr>
+                <w:b/>
+              </w:rPr>
+              <w:t xml:space="preserve"> </w:t>
+            </w:r>
+            <w:proofErr w:type="spellStart"/>
+            <w:r>
+              <w:rPr>
+                <w:b/>
+              </w:rPr>
+              <w:t>grafica</w:t>
+            </w:r>
+            <w:proofErr w:type="spellEnd"/>
+            <w:r>
+              <w:rPr>
+                <w:b/>
+              </w:rPr>
+              <w:t>:</w:t>
+            </w:r>
+            <w:r>
+              <w:t xml:space="preserve"> El Sistema </w:t>
+            </w:r>
+            <w:proofErr w:type="spellStart"/>
+            <w:r>
+              <w:t>generará</w:t>
+            </w:r>
+            <w:proofErr w:type="spellEnd"/>
+            <w:r>
+              <w:t xml:space="preserve"> </w:t>
+            </w:r>
+            <w:proofErr w:type="spellStart"/>
+            <w:r>
+              <w:t>una</w:t>
+            </w:r>
+            <w:proofErr w:type="spellEnd"/>
+            <w:r>
+              <w:t xml:space="preserve"> </w:t>
+            </w:r>
+            <w:proofErr w:type="spellStart"/>
+            <w:r>
+              <w:t>gráfica</w:t>
+            </w:r>
+            <w:proofErr w:type="spellEnd"/>
+            <w:r>
+              <w:t xml:space="preserve"> </w:t>
+            </w:r>
+            <w:proofErr w:type="spellStart"/>
+            <w:r>
+              <w:t>que</w:t>
+            </w:r>
+            <w:proofErr w:type="spellEnd"/>
+            <w:r>
+              <w:t xml:space="preserve"> determine el </w:t>
+            </w:r>
+            <w:proofErr w:type="spellStart"/>
+            <w:r>
+              <w:t>rango</w:t>
+            </w:r>
+            <w:proofErr w:type="spellEnd"/>
+            <w:r>
+              <w:t xml:space="preserve"> de </w:t>
+            </w:r>
+            <w:proofErr w:type="spellStart"/>
+            <w:r>
+              <w:t>las</w:t>
+            </w:r>
+            <w:proofErr w:type="spellEnd"/>
+            <w:r>
+              <w:t xml:space="preserve"> </w:t>
+            </w:r>
+            <w:proofErr w:type="spellStart"/>
+            <w:r>
+              <w:t>giras</w:t>
+            </w:r>
+            <w:proofErr w:type="spellEnd"/>
+            <w:r>
+              <w:t xml:space="preserve"> </w:t>
+            </w:r>
+            <w:proofErr w:type="spellStart"/>
+            <w:r>
+              <w:t>por</w:t>
+            </w:r>
+            <w:proofErr w:type="spellEnd"/>
+            <w:r>
+              <w:t xml:space="preserve"> </w:t>
+            </w:r>
+            <w:proofErr w:type="spellStart"/>
+            <w:r>
+              <w:t>orden</w:t>
+            </w:r>
+            <w:proofErr w:type="spellEnd"/>
+            <w:r>
+              <w:t xml:space="preserve"> de </w:t>
+            </w:r>
+            <w:proofErr w:type="spellStart"/>
+            <w:r>
+              <w:t>fecha</w:t>
+            </w:r>
+            <w:proofErr w:type="spellEnd"/>
+            <w:r>
+              <w:t>.</w:t>
+            </w:r>
+          </w:p>
+          <w:p>
+            <w:pPr>
+              <w:pStyle w:val="TableText"/>
+              <w:spacing w:line="360" w:lineRule="auto"/>
+              <w:ind w:left="0"/>
+              <w:jc w:val="both"/>
+            </w:pPr>
+            <w:proofErr w:type="spellStart"/>
+            <w:r>
+              <w:rPr>
+                <w:b/>
+              </w:rPr>
+              <w:t>Generar</w:t>
+            </w:r>
+            <w:proofErr w:type="spellEnd"/>
+            <w:r>
+              <w:rPr>
+                <w:b/>
+              </w:rPr>
+              <w:t xml:space="preserve"> </w:t>
+            </w:r>
+            <w:proofErr w:type="spellStart"/>
+            <w:r>
+              <w:rPr>
+                <w:b/>
+              </w:rPr>
+              <w:t>limite</w:t>
+            </w:r>
+            <w:proofErr w:type="spellEnd"/>
+            <w:r>
+              <w:rPr>
+                <w:b/>
+              </w:rPr>
+              <w:t xml:space="preserve"> de </w:t>
+            </w:r>
+            <w:proofErr w:type="spellStart"/>
+            <w:r>
+              <w:rPr>
+                <w:b/>
+              </w:rPr>
+              <w:t>kilometraje</w:t>
+            </w:r>
+            <w:proofErr w:type="spellEnd"/>
+            <w:r>
+              <w:rPr>
+                <w:b/>
+              </w:rPr>
+              <w:t>:</w:t>
+            </w:r>
+            <w:r>
+              <w:t xml:space="preserve"> El Sistema </w:t>
+            </w:r>
+            <w:proofErr w:type="spellStart"/>
+            <w:r>
+              <w:t>generará</w:t>
+            </w:r>
+            <w:proofErr w:type="spellEnd"/>
+            <w:r>
+              <w:t xml:space="preserve"> un aviso para el </w:t>
+            </w:r>
+            <w:proofErr w:type="spellStart"/>
+            <w:r>
+              <w:t>momento</w:t>
+            </w:r>
+            <w:proofErr w:type="spellEnd"/>
+            <w:r>
+              <w:t xml:space="preserve"> </w:t>
+            </w:r>
+            <w:proofErr w:type="spellStart"/>
+            <w:r>
+              <w:t>en</w:t>
+            </w:r>
+            <w:proofErr w:type="spellEnd"/>
+            <w:r>
+              <w:t xml:space="preserve"> el </w:t>
+            </w:r>
+            <w:proofErr w:type="spellStart"/>
+            <w:r>
+              <w:t>que</w:t>
+            </w:r>
+            <w:proofErr w:type="spellEnd"/>
+            <w:r>
+              <w:t xml:space="preserve"> el </w:t>
+            </w:r>
+            <w:proofErr w:type="spellStart"/>
+            <w:r>
+              <w:t>automovil</w:t>
+            </w:r>
+            <w:proofErr w:type="spellEnd"/>
+            <w:r>
+              <w:t xml:space="preserve"> </w:t>
+            </w:r>
+            <w:proofErr w:type="spellStart"/>
+            <w:r>
+              <w:t>esté</w:t>
+            </w:r>
+            <w:proofErr w:type="spellEnd"/>
+            <w:r>
+              <w:t xml:space="preserve"> </w:t>
+            </w:r>
+            <w:proofErr w:type="spellStart"/>
+            <w:r>
+              <w:t>llegando</w:t>
+            </w:r>
+            <w:proofErr w:type="spellEnd"/>
+            <w:r>
+              <w:t xml:space="preserve"> al </w:t>
+            </w:r>
+            <w:proofErr w:type="spellStart"/>
+            <w:r>
+              <w:t>limite</w:t>
+            </w:r>
+            <w:proofErr w:type="spellEnd"/>
+            <w:r>
+              <w:t xml:space="preserve"> de </w:t>
+            </w:r>
+            <w:proofErr w:type="spellStart"/>
+            <w:r>
+              <w:t>kilometros</w:t>
+            </w:r>
+            <w:proofErr w:type="spellEnd"/>
+            <w:r>
+              <w:t xml:space="preserve"> </w:t>
+            </w:r>
+            <w:proofErr w:type="spellStart"/>
+            <w:r>
+              <w:t>permitidos</w:t>
+            </w:r>
+            <w:proofErr w:type="spellEnd"/>
+            <w:r>
+              <w:t xml:space="preserve"> </w:t>
+            </w:r>
+            <w:proofErr w:type="spellStart"/>
+            <w:r>
+              <w:t>por</w:t>
+            </w:r>
+            <w:proofErr w:type="spellEnd"/>
+            <w:r>
+              <w:t xml:space="preserve"> la Universidad.</w:t>
+            </w:r>
+          </w:p>
+          <w:p>
+            <w:pPr>
+              <w:pStyle w:val="TableText"/>
+              <w:spacing w:line="360" w:lineRule="auto"/>
+              <w:ind w:left="0"/>
+              <w:jc w:val="both"/>
+            </w:pPr>
+            <w:proofErr w:type="spellStart"/>
+            <w:r>
+              <w:rPr>
+                <w:b/>
+              </w:rPr>
+              <w:t>Generar</w:t>
+            </w:r>
+            <w:proofErr w:type="spellEnd"/>
+            <w:r>
+              <w:rPr>
+                <w:b/>
+              </w:rPr>
+              <w:t xml:space="preserve"> </w:t>
+            </w:r>
+            <w:proofErr w:type="spellStart"/>
+            <w:r>
+              <w:rPr>
+                <w:b/>
+              </w:rPr>
+              <w:t>alerta</w:t>
+            </w:r>
+            <w:proofErr w:type="spellEnd"/>
+            <w:r>
+              <w:rPr>
+                <w:b/>
+              </w:rPr>
+              <w:t xml:space="preserve"> de </w:t>
+            </w:r>
+            <w:proofErr w:type="spellStart"/>
+            <w:r>
+              <w:rPr>
+                <w:b/>
+              </w:rPr>
+              <w:t>reporte</w:t>
+            </w:r>
+            <w:proofErr w:type="spellEnd"/>
+            <w:r>
+              <w:rPr>
+                <w:b/>
+              </w:rPr>
+              <w:t xml:space="preserve"> del </w:t>
+            </w:r>
+            <w:proofErr w:type="spellStart"/>
+            <w:r>
+              <w:rPr>
+                <w:b/>
+              </w:rPr>
+              <w:t>vehiculo</w:t>
+            </w:r>
+            <w:proofErr w:type="spellEnd"/>
+            <w:r>
+              <w:rPr>
+                <w:b/>
+              </w:rPr>
+              <w:t xml:space="preserve">: </w:t>
+            </w:r>
+            <w:r>
+              <w:t xml:space="preserve">El Sistema </w:t>
+            </w:r>
+            <w:proofErr w:type="spellStart"/>
+            <w:r>
+              <w:t>generará</w:t>
+            </w:r>
+            <w:proofErr w:type="spellEnd"/>
+            <w:r>
+              <w:t xml:space="preserve"> un </w:t>
+            </w:r>
+            <w:proofErr w:type="spellStart"/>
+            <w:r>
+              <w:t>reporte</w:t>
+            </w:r>
+            <w:proofErr w:type="spellEnd"/>
+            <w:r>
+              <w:t xml:space="preserve"> </w:t>
+            </w:r>
+            <w:proofErr w:type="spellStart"/>
+            <w:r>
+              <w:t>sobre</w:t>
+            </w:r>
+            <w:proofErr w:type="spellEnd"/>
+            <w:r>
+              <w:t xml:space="preserve"> el </w:t>
+            </w:r>
+            <w:proofErr w:type="spellStart"/>
+            <w:r>
+              <w:t>estado</w:t>
+            </w:r>
+            <w:proofErr w:type="spellEnd"/>
+            <w:r>
+              <w:t xml:space="preserve"> del </w:t>
+            </w:r>
+            <w:proofErr w:type="spellStart"/>
+            <w:r>
+              <w:t>vehiculo</w:t>
+            </w:r>
+            <w:proofErr w:type="spellEnd"/>
+            <w:r>
+              <w:t xml:space="preserve"> y </w:t>
+            </w:r>
+            <w:proofErr w:type="spellStart"/>
+            <w:r>
+              <w:t>su</w:t>
+            </w:r>
+            <w:proofErr w:type="spellEnd"/>
+            <w:r>
+              <w:t xml:space="preserve"> possible </w:t>
+            </w:r>
+            <w:proofErr w:type="spellStart"/>
+            <w:r>
+              <w:t>uso</w:t>
+            </w:r>
+            <w:proofErr w:type="spellEnd"/>
+            <w:r>
+              <w:t>.</w:t>
+            </w:r>
+          </w:p>
+          <w:p>
+            <w:pPr>
+              <w:pStyle w:val="TableText"/>
+              <w:spacing w:line="360" w:lineRule="auto"/>
+              <w:ind w:left="0"/>
+              <w:jc w:val="both"/>
+            </w:pPr>
+            <w:proofErr w:type="spellStart"/>
+            <w:r>
+              <w:rPr>
+                <w:b/>
+              </w:rPr>
+              <w:t>Generar</w:t>
+            </w:r>
+            <w:proofErr w:type="spellEnd"/>
+            <w:r>
+              <w:rPr>
+                <w:b/>
+              </w:rPr>
+              <w:t xml:space="preserve"> </w:t>
+            </w:r>
+            <w:proofErr w:type="spellStart"/>
+            <w:r>
+              <w:rPr>
+                <w:b/>
+              </w:rPr>
+              <w:t>lista</w:t>
+            </w:r>
+            <w:proofErr w:type="spellEnd"/>
+            <w:r>
+              <w:rPr>
+                <w:b/>
+              </w:rPr>
+              <w:t xml:space="preserve"> de </w:t>
+            </w:r>
+            <w:proofErr w:type="spellStart"/>
+            <w:r>
+              <w:rPr>
+                <w:b/>
+              </w:rPr>
+              <w:t>placas</w:t>
+            </w:r>
+            <w:proofErr w:type="spellEnd"/>
+            <w:r>
+              <w:rPr>
+                <w:b/>
+              </w:rPr>
+              <w:t>:</w:t>
+            </w:r>
+            <w:r>
+              <w:t xml:space="preserve"> El Sistema </w:t>
+            </w:r>
+            <w:proofErr w:type="spellStart"/>
+            <w:r>
+              <w:t>generará</w:t>
+            </w:r>
+            <w:proofErr w:type="spellEnd"/>
+            <w:r>
+              <w:t xml:space="preserve"> </w:t>
+            </w:r>
+            <w:proofErr w:type="spellStart"/>
+            <w:r>
+              <w:t>una</w:t>
+            </w:r>
+            <w:proofErr w:type="spellEnd"/>
+            <w:r>
+              <w:t xml:space="preserve"> </w:t>
+            </w:r>
+            <w:proofErr w:type="spellStart"/>
+            <w:r>
+              <w:t>lista</w:t>
+            </w:r>
+            <w:proofErr w:type="spellEnd"/>
+            <w:r>
+              <w:t xml:space="preserve"> de </w:t>
+            </w:r>
+            <w:proofErr w:type="spellStart"/>
+            <w:r>
+              <w:t>placas</w:t>
+            </w:r>
+            <w:proofErr w:type="spellEnd"/>
+            <w:r>
+              <w:t xml:space="preserve"> de los </w:t>
+            </w:r>
+            <w:proofErr w:type="spellStart"/>
+            <w:r>
+              <w:t>vehiculos</w:t>
+            </w:r>
+            <w:proofErr w:type="spellEnd"/>
+            <w:r>
+              <w:t xml:space="preserve"> </w:t>
+            </w:r>
+            <w:proofErr w:type="spellStart"/>
+            <w:r>
+              <w:t>disponibles</w:t>
+            </w:r>
+            <w:proofErr w:type="spellEnd"/>
+            <w:r>
+              <w:t xml:space="preserve"> </w:t>
+            </w:r>
+            <w:proofErr w:type="spellStart"/>
+            <w:r>
+              <w:t>en</w:t>
+            </w:r>
+            <w:proofErr w:type="spellEnd"/>
+            <w:r>
+              <w:t xml:space="preserve"> el Sistema.</w:t>
+            </w:r>
+          </w:p>
+          <w:p>
+            <w:pPr>
+              <w:pStyle w:val="TableText"/>
+              <w:spacing w:line="360" w:lineRule="auto"/>
+              <w:ind w:left="0"/>
+              <w:jc w:val="both"/>
+            </w:pPr>
+            <w:proofErr w:type="spellStart"/>
+            <w:r>
+              <w:rPr>
+                <w:b/>
+              </w:rPr>
+              <w:t>Generar</w:t>
+            </w:r>
+            <w:proofErr w:type="spellEnd"/>
+            <w:r>
+              <w:rPr>
+                <w:b/>
+              </w:rPr>
+              <w:t xml:space="preserve"> </w:t>
+            </w:r>
+            <w:proofErr w:type="spellStart"/>
+            <w:r>
+              <w:rPr>
+                <w:b/>
+              </w:rPr>
+              <w:t>datos</w:t>
+            </w:r>
+            <w:proofErr w:type="spellEnd"/>
+            <w:r>
+              <w:rPr>
+                <w:b/>
+              </w:rPr>
+              <w:t xml:space="preserve"> del </w:t>
+            </w:r>
+            <w:proofErr w:type="spellStart"/>
+            <w:r>
+              <w:rPr>
+                <w:b/>
+              </w:rPr>
+              <w:t>usuario</w:t>
+            </w:r>
+            <w:proofErr w:type="spellEnd"/>
+            <w:r>
+              <w:rPr>
+                <w:b/>
+              </w:rPr>
+              <w:t>:</w:t>
+            </w:r>
+            <w:r>
+              <w:t xml:space="preserve"> El Sistema </w:t>
+            </w:r>
+            <w:proofErr w:type="spellStart"/>
+            <w:r>
+              <w:t>generará</w:t>
+            </w:r>
+            <w:proofErr w:type="spellEnd"/>
+            <w:r>
+              <w:t xml:space="preserve"> </w:t>
+            </w:r>
+            <w:proofErr w:type="spellStart"/>
+            <w:r>
+              <w:t>una</w:t>
+            </w:r>
+            <w:proofErr w:type="spellEnd"/>
+            <w:r>
+              <w:t xml:space="preserve"> </w:t>
+            </w:r>
+            <w:proofErr w:type="spellStart"/>
+            <w:r>
+              <w:t>lista</w:t>
+            </w:r>
+            <w:proofErr w:type="spellEnd"/>
+            <w:r>
+              <w:t xml:space="preserve"> de los </w:t>
+            </w:r>
+            <w:proofErr w:type="spellStart"/>
+            <w:r>
+              <w:t>datos</w:t>
+            </w:r>
+            <w:proofErr w:type="spellEnd"/>
+            <w:r>
+              <w:t xml:space="preserve"> </w:t>
+            </w:r>
+            <w:proofErr w:type="spellStart"/>
+            <w:r>
+              <w:t>personales</w:t>
+            </w:r>
+            <w:proofErr w:type="spellEnd"/>
+            <w:r>
+              <w:t xml:space="preserve"> del </w:t>
+            </w:r>
+            <w:proofErr w:type="spellStart"/>
+            <w:r>
+              <w:t>solicitante</w:t>
+            </w:r>
+            <w:proofErr w:type="spellEnd"/>
+            <w:r>
+              <w:t xml:space="preserve">, </w:t>
+            </w:r>
+            <w:proofErr w:type="spellStart"/>
+            <w:r>
+              <w:t>mediante</w:t>
+            </w:r>
+            <w:proofErr w:type="spellEnd"/>
+            <w:r>
+              <w:t xml:space="preserve"> </w:t>
+            </w:r>
+            <w:proofErr w:type="spellStart"/>
+            <w:r>
+              <w:t>una</w:t>
+            </w:r>
+            <w:proofErr w:type="spellEnd"/>
+            <w:r>
+              <w:t xml:space="preserve"> </w:t>
+            </w:r>
+            <w:proofErr w:type="spellStart"/>
+            <w:r>
+              <w:t>lista</w:t>
+            </w:r>
+            <w:proofErr w:type="spellEnd"/>
+            <w:r>
+              <w:t xml:space="preserve"> </w:t>
+            </w:r>
+            <w:proofErr w:type="spellStart"/>
+            <w:r>
+              <w:t>que</w:t>
+            </w:r>
+            <w:proofErr w:type="spellEnd"/>
+            <w:r>
+              <w:t xml:space="preserve"> se </w:t>
+            </w:r>
+            <w:proofErr w:type="spellStart"/>
+            <w:r>
+              <w:t>desplegará</w:t>
+            </w:r>
+            <w:proofErr w:type="spellEnd"/>
+            <w:r>
+              <w:t xml:space="preserve"> </w:t>
+            </w:r>
+            <w:proofErr w:type="spellStart"/>
+            <w:r>
+              <w:t>cuando</w:t>
+            </w:r>
+            <w:proofErr w:type="spellEnd"/>
+            <w:r>
+              <w:t xml:space="preserve"> se </w:t>
+            </w:r>
+            <w:proofErr w:type="spellStart"/>
+            <w:r>
+              <w:t>ingrese</w:t>
+            </w:r>
+            <w:proofErr w:type="spellEnd"/>
+            <w:r>
+              <w:t xml:space="preserve"> la </w:t>
+            </w:r>
+            <w:proofErr w:type="spellStart"/>
+            <w:r>
+              <w:t>cedula</w:t>
+            </w:r>
+            <w:proofErr w:type="spellEnd"/>
+            <w:r>
+              <w:t>.</w:t>
+            </w:r>
+          </w:p>
+          <w:p>
+            <w:pPr>
+              <w:pStyle w:val="TableText"/>
+              <w:spacing w:line="360" w:lineRule="auto"/>
+              <w:ind w:left="0"/>
+              <w:jc w:val="both"/>
+            </w:pPr>
+            <w:bookmarkStart w:id="24" w:name="_GoBack"/>
+            <w:bookmarkEnd w:id="24"/>
+          </w:p>
+          <w:p>
+            <w:pPr>
+              <w:pStyle w:val="TableText"/>
+              <w:spacing w:line="360" w:lineRule="auto"/>
+              <w:ind w:left="0"/>
+              <w:jc w:val="both"/>
+            </w:pPr>
           </w:p>
           <w:p>
             <w:pPr>
@@ -5841,7 +7267,6 @@
           <w:rFonts w:ascii="Times New Roman" w:hAnsi="Times New Roman"/>
           <w:b/>
         </w:rPr>
-        <w:lastRenderedPageBreak/>
         <w:t>4</w:t>
       </w:r>
       <w:r>
@@ -5938,7 +7363,15 @@
       </w:r>
       <w:proofErr w:type="spellEnd"/>
       <w:r>
-        <w:t xml:space="preserve"> las </w:t>
+        <w:t xml:space="preserve"> </w:t>
+      </w:r>
+      <w:proofErr w:type="spellStart"/>
+      <w:r>
+        <w:t>las</w:t>
+      </w:r>
+      <w:proofErr w:type="spellEnd"/>
+      <w:r>
+        <w:t xml:space="preserve"> </w:t>
       </w:r>
       <w:proofErr w:type="spellStart"/>
       <w:r>
@@ -6013,7 +7446,15 @@
       </w:r>
       <w:proofErr w:type="spellEnd"/>
       <w:r>
-        <w:t xml:space="preserve">, tambien se </w:t>
+        <w:t xml:space="preserve">, </w:t>
+      </w:r>
+      <w:proofErr w:type="spellStart"/>
+      <w:r>
+        <w:t>tambien</w:t>
+      </w:r>
+      <w:proofErr w:type="spellEnd"/>
+      <w:r>
+        <w:t xml:space="preserve"> se </w:t>
       </w:r>
       <w:proofErr w:type="spellStart"/>
       <w:r>
@@ -6102,7 +7543,15 @@
       </w:r>
       <w:proofErr w:type="spellEnd"/>
       <w:r>
-        <w:t xml:space="preserve"> que el </w:t>
+        <w:t xml:space="preserve"> </w:t>
+      </w:r>
+      <w:proofErr w:type="spellStart"/>
+      <w:r>
+        <w:t>que</w:t>
+      </w:r>
+      <w:proofErr w:type="spellEnd"/>
+      <w:r>
+        <w:t xml:space="preserve"> el </w:t>
       </w:r>
       <w:proofErr w:type="spellStart"/>
       <w:r>
@@ -6136,10 +7585,12 @@
       <w:r>
         <w:t xml:space="preserve"> </w:t>
       </w:r>
+      <w:proofErr w:type="spellStart"/>
       <w:proofErr w:type="gramStart"/>
       <w:r>
         <w:t>este</w:t>
       </w:r>
+      <w:proofErr w:type="spellEnd"/>
       <w:proofErr w:type="gramEnd"/>
       <w:r>
         <w:t xml:space="preserve">. </w:t>
@@ -6193,7 +7644,15 @@
       </w:r>
       <w:proofErr w:type="spellEnd"/>
       <w:r>
-        <w:t xml:space="preserve"> que la </w:t>
+        <w:t xml:space="preserve"> </w:t>
+      </w:r>
+      <w:proofErr w:type="spellStart"/>
+      <w:r>
+        <w:t>que</w:t>
+      </w:r>
+      <w:proofErr w:type="spellEnd"/>
+      <w:r>
+        <w:t xml:space="preserve"> la </w:t>
       </w:r>
       <w:proofErr w:type="spellStart"/>
       <w:r>
@@ -6285,6 +7744,7 @@
       <w:bookmarkStart w:id="29" w:name="__RefHeading__6967_341593050"/>
       <w:bookmarkStart w:id="30" w:name="_Toc390020950"/>
       <w:r>
+        <w:lastRenderedPageBreak/>
         <w:tab/>
       </w:r>
       <w:r>
@@ -6383,8 +7843,13 @@
       <w:r>
         <w:t xml:space="preserve"> </w:t>
       </w:r>
-      <w:r>
-        <w:t xml:space="preserve">una </w:t>
+      <w:proofErr w:type="spellStart"/>
+      <w:r>
+        <w:t>una</w:t>
+      </w:r>
+      <w:proofErr w:type="spellEnd"/>
+      <w:r>
+        <w:t xml:space="preserve"> </w:t>
       </w:r>
       <w:proofErr w:type="spellStart"/>
       <w:r>
@@ -6408,7 +7873,15 @@
       </w:r>
       <w:proofErr w:type="spellEnd"/>
       <w:r>
-        <w:t xml:space="preserve"> sea que se </w:t>
+        <w:t xml:space="preserve"> sea </w:t>
+      </w:r>
+      <w:proofErr w:type="spellStart"/>
+      <w:r>
+        <w:t>que</w:t>
+      </w:r>
+      <w:proofErr w:type="spellEnd"/>
+      <w:r>
+        <w:t xml:space="preserve"> se </w:t>
       </w:r>
       <w:proofErr w:type="spellStart"/>
       <w:r>
@@ -6416,7 +7889,15 @@
       </w:r>
       <w:proofErr w:type="spellEnd"/>
       <w:r>
-        <w:t xml:space="preserve"> o que se </w:t>
+        <w:t xml:space="preserve"> o </w:t>
+      </w:r>
+      <w:proofErr w:type="spellStart"/>
+      <w:r>
+        <w:t>que</w:t>
+      </w:r>
+      <w:proofErr w:type="spellEnd"/>
+      <w:r>
+        <w:t xml:space="preserve"> se </w:t>
       </w:r>
       <w:proofErr w:type="spellStart"/>
       <w:r>
@@ -6599,7 +8080,23 @@
       </w:r>
       <w:proofErr w:type="spellEnd"/>
       <w:r>
-        <w:t xml:space="preserve"> el usuario lo necesite, </w:t>
+        <w:t xml:space="preserve"> el </w:t>
+      </w:r>
+      <w:proofErr w:type="spellStart"/>
+      <w:r>
+        <w:t>usuario</w:t>
+      </w:r>
+      <w:proofErr w:type="spellEnd"/>
+      <w:r>
+        <w:t xml:space="preserve"> lo </w:t>
+      </w:r>
+      <w:proofErr w:type="spellStart"/>
+      <w:r>
+        <w:t>necesite</w:t>
+      </w:r>
+      <w:proofErr w:type="spellEnd"/>
+      <w:r>
+        <w:t xml:space="preserve">, </w:t>
       </w:r>
       <w:proofErr w:type="spellStart"/>
       <w:r>
@@ -6607,7 +8104,23 @@
       </w:r>
       <w:proofErr w:type="spellEnd"/>
       <w:r>
-        <w:t xml:space="preserve"> que el estará </w:t>
+        <w:t xml:space="preserve"> </w:t>
+      </w:r>
+      <w:proofErr w:type="spellStart"/>
+      <w:r>
+        <w:t>que</w:t>
+      </w:r>
+      <w:proofErr w:type="spellEnd"/>
+      <w:r>
+        <w:t xml:space="preserve"> el </w:t>
+      </w:r>
+      <w:proofErr w:type="spellStart"/>
+      <w:r>
+        <w:t>estará</w:t>
+      </w:r>
+      <w:proofErr w:type="spellEnd"/>
+      <w:r>
+        <w:t xml:space="preserve"> </w:t>
       </w:r>
       <w:proofErr w:type="spellStart"/>
       <w:r>
@@ -6615,7 +8128,15 @@
       </w:r>
       <w:proofErr w:type="spellEnd"/>
       <w:r>
-        <w:t xml:space="preserve"> 24/7, el usuario </w:t>
+        <w:t xml:space="preserve"> 24/7, el </w:t>
+      </w:r>
+      <w:proofErr w:type="spellStart"/>
+      <w:r>
+        <w:t>usuario</w:t>
+      </w:r>
+      <w:proofErr w:type="spellEnd"/>
+      <w:r>
+        <w:t xml:space="preserve"> </w:t>
       </w:r>
       <w:proofErr w:type="spellStart"/>
       <w:r>
@@ -6623,7 +8144,15 @@
       </w:r>
       <w:proofErr w:type="spellEnd"/>
       <w:r>
-        <w:t xml:space="preserve"> necesitará </w:t>
+        <w:t xml:space="preserve"> </w:t>
+      </w:r>
+      <w:proofErr w:type="spellStart"/>
+      <w:r>
+        <w:t>necesitará</w:t>
+      </w:r>
+      <w:proofErr w:type="spellEnd"/>
+      <w:r>
+        <w:t xml:space="preserve"> </w:t>
       </w:r>
       <w:proofErr w:type="spellStart"/>
       <w:r>
@@ -6761,7 +8290,6 @@
           <w:b/>
           <w:sz w:val="28"/>
         </w:rPr>
-        <w:lastRenderedPageBreak/>
         <w:t>5.3 Requisitos de seguridad</w:t>
       </w:r>
       <w:bookmarkEnd w:id="37"/>
@@ -6817,8 +8345,29 @@
       <w:r>
         <w:t xml:space="preserve">SE-3: </w:t>
       </w:r>
-      <w:r>
-        <w:t xml:space="preserve">Es importante hacer </w:t>
+      <w:proofErr w:type="spellStart"/>
+      <w:r>
+        <w:t>Es</w:t>
+      </w:r>
+      <w:proofErr w:type="spellEnd"/>
+      <w:r>
+        <w:t xml:space="preserve"> </w:t>
+      </w:r>
+      <w:proofErr w:type="spellStart"/>
+      <w:r>
+        <w:t>importante</w:t>
+      </w:r>
+      <w:proofErr w:type="spellEnd"/>
+      <w:r>
+        <w:t xml:space="preserve"> </w:t>
+      </w:r>
+      <w:proofErr w:type="spellStart"/>
+      <w:r>
+        <w:t>hacer</w:t>
+      </w:r>
+      <w:proofErr w:type="spellEnd"/>
+      <w:r>
+        <w:t xml:space="preserve"> </w:t>
       </w:r>
       <w:proofErr w:type="spellStart"/>
       <w:r>
@@ -6855,8 +8404,21 @@
       <w:r>
         <w:t xml:space="preserve">SE-4 </w:t>
       </w:r>
-      <w:r>
-        <w:t xml:space="preserve">Es importante </w:t>
+      <w:proofErr w:type="spellStart"/>
+      <w:r>
+        <w:t>Es</w:t>
+      </w:r>
+      <w:proofErr w:type="spellEnd"/>
+      <w:r>
+        <w:t xml:space="preserve"> </w:t>
+      </w:r>
+      <w:proofErr w:type="spellStart"/>
+      <w:r>
+        <w:t>importante</w:t>
+      </w:r>
+      <w:proofErr w:type="spellEnd"/>
+      <w:r>
+        <w:t xml:space="preserve"> </w:t>
       </w:r>
       <w:proofErr w:type="spellStart"/>
       <w:r>
@@ -6864,7 +8426,15 @@
       </w:r>
       <w:proofErr w:type="spellEnd"/>
       <w:r>
-        <w:t xml:space="preserve"> los datos </w:t>
+        <w:t xml:space="preserve"> los </w:t>
+      </w:r>
+      <w:proofErr w:type="spellStart"/>
+      <w:r>
+        <w:t>datos</w:t>
+      </w:r>
+      <w:proofErr w:type="spellEnd"/>
+      <w:r>
+        <w:t xml:space="preserve"> </w:t>
       </w:r>
       <w:proofErr w:type="spellStart"/>
       <w:r>
@@ -6872,7 +8442,23 @@
       </w:r>
       <w:proofErr w:type="spellEnd"/>
       <w:r>
-        <w:t xml:space="preserve"> de las personas que </w:t>
+        <w:t xml:space="preserve"> de </w:t>
+      </w:r>
+      <w:proofErr w:type="spellStart"/>
+      <w:r>
+        <w:t>las</w:t>
+      </w:r>
+      <w:proofErr w:type="spellEnd"/>
+      <w:r>
+        <w:t xml:space="preserve"> personas </w:t>
+      </w:r>
+      <w:proofErr w:type="spellStart"/>
+      <w:r>
+        <w:t>que</w:t>
+      </w:r>
+      <w:proofErr w:type="spellEnd"/>
+      <w:r>
+        <w:t xml:space="preserve"> </w:t>
       </w:r>
       <w:proofErr w:type="spellStart"/>
       <w:r>
@@ -6896,7 +8482,31 @@
       </w:r>
       <w:proofErr w:type="spellEnd"/>
       <w:r>
-        <w:t xml:space="preserve"> que unicamente las personas (</w:t>
+        <w:t xml:space="preserve"> </w:t>
+      </w:r>
+      <w:proofErr w:type="spellStart"/>
+      <w:r>
+        <w:t>que</w:t>
+      </w:r>
+      <w:proofErr w:type="spellEnd"/>
+      <w:r>
+        <w:t xml:space="preserve"> </w:t>
+      </w:r>
+      <w:proofErr w:type="spellStart"/>
+      <w:r>
+        <w:t>unicamente</w:t>
+      </w:r>
+      <w:proofErr w:type="spellEnd"/>
+      <w:r>
+        <w:t xml:space="preserve"> </w:t>
+      </w:r>
+      <w:proofErr w:type="spellStart"/>
+      <w:r>
+        <w:t>las</w:t>
+      </w:r>
+      <w:proofErr w:type="spellEnd"/>
+      <w:r>
+        <w:t xml:space="preserve"> personas (</w:t>
       </w:r>
       <w:proofErr w:type="spellStart"/>
       <w:r>
@@ -6936,7 +8546,15 @@
       </w:r>
       <w:proofErr w:type="spellEnd"/>
       <w:r>
-        <w:t xml:space="preserve">) que </w:t>
+        <w:t xml:space="preserve">) </w:t>
+      </w:r>
+      <w:proofErr w:type="spellStart"/>
+      <w:r>
+        <w:t>que</w:t>
+      </w:r>
+      <w:proofErr w:type="spellEnd"/>
+      <w:r>
+        <w:t xml:space="preserve"> </w:t>
       </w:r>
       <w:proofErr w:type="spellStart"/>
       <w:r>
@@ -6998,7 +8616,23 @@
         <w:t>Disponibilidad</w:t>
       </w:r>
       <w:r>
-        <w:t xml:space="preserve">: El Sistema estará disponible </w:t>
+        <w:t xml:space="preserve">: El Sistema </w:t>
+      </w:r>
+      <w:proofErr w:type="spellStart"/>
+      <w:r>
+        <w:t>estará</w:t>
+      </w:r>
+      <w:proofErr w:type="spellEnd"/>
+      <w:r>
+        <w:t xml:space="preserve"> </w:t>
+      </w:r>
+      <w:proofErr w:type="spellStart"/>
+      <w:r>
+        <w:t>disponible</w:t>
+      </w:r>
+      <w:proofErr w:type="spellEnd"/>
+      <w:r>
+        <w:t xml:space="preserve"> </w:t>
       </w:r>
       <w:proofErr w:type="spellStart"/>
       <w:r>
@@ -7014,7 +8648,31 @@
       </w:r>
       <w:proofErr w:type="spellEnd"/>
       <w:r>
-        <w:t xml:space="preserve"> momento, para que el usuario </w:t>
+        <w:t xml:space="preserve"> </w:t>
+      </w:r>
+      <w:proofErr w:type="spellStart"/>
+      <w:r>
+        <w:t>momento</w:t>
+      </w:r>
+      <w:proofErr w:type="spellEnd"/>
+      <w:r>
+        <w:t xml:space="preserve">, para </w:t>
+      </w:r>
+      <w:proofErr w:type="spellStart"/>
+      <w:r>
+        <w:t>que</w:t>
+      </w:r>
+      <w:proofErr w:type="spellEnd"/>
+      <w:r>
+        <w:t xml:space="preserve"> el </w:t>
+      </w:r>
+      <w:proofErr w:type="spellStart"/>
+      <w:r>
+        <w:t>usuario</w:t>
+      </w:r>
+      <w:proofErr w:type="spellEnd"/>
+      <w:r>
+        <w:t xml:space="preserve"> </w:t>
       </w:r>
       <w:proofErr w:type="spellStart"/>
       <w:r>
@@ -7022,7 +8680,24 @@
       </w:r>
       <w:proofErr w:type="spellEnd"/>
       <w:r>
-        <w:t xml:space="preserve"> hacer uso de el </w:t>
+        <w:t xml:space="preserve"> </w:t>
+      </w:r>
+      <w:proofErr w:type="spellStart"/>
+      <w:r>
+        <w:lastRenderedPageBreak/>
+        <w:t>hacer</w:t>
+      </w:r>
+      <w:proofErr w:type="spellEnd"/>
+      <w:r>
+        <w:t xml:space="preserve"> </w:t>
+      </w:r>
+      <w:proofErr w:type="spellStart"/>
+      <w:r>
+        <w:t>uso</w:t>
+      </w:r>
+      <w:proofErr w:type="spellEnd"/>
+      <w:r>
+        <w:t xml:space="preserve"> de el </w:t>
       </w:r>
       <w:proofErr w:type="spellStart"/>
       <w:r>
@@ -7030,7 +8705,23 @@
       </w:r>
       <w:proofErr w:type="spellEnd"/>
       <w:r>
-        <w:t xml:space="preserve"> el momento que lo necesite.</w:t>
+        <w:t xml:space="preserve"> el </w:t>
+      </w:r>
+      <w:proofErr w:type="spellStart"/>
+      <w:r>
+        <w:t>momento</w:t>
+      </w:r>
+      <w:proofErr w:type="spellEnd"/>
+      <w:r>
+        <w:t xml:space="preserve"> </w:t>
+      </w:r>
+      <w:proofErr w:type="spellStart"/>
+      <w:r>
+        <w:t>que</w:t>
+      </w:r>
+      <w:proofErr w:type="spellEnd"/>
+      <w:r>
+        <w:t xml:space="preserve"> lo necesite.</w:t>
       </w:r>
     </w:p>
     <w:p>
@@ -7041,12 +8732,14 @@
       </w:pPr>
       <w:bookmarkStart w:id="42" w:name="result_box2"/>
       <w:bookmarkEnd w:id="42"/>
+      <w:proofErr w:type="spellStart"/>
       <w:r>
         <w:rPr>
           <w:b/>
         </w:rPr>
         <w:t>Interoperabilidad</w:t>
       </w:r>
+      <w:proofErr w:type="spellEnd"/>
       <w:r>
         <w:t>:</w:t>
       </w:r>
@@ -7091,7 +8784,15 @@
       </w:r>
       <w:proofErr w:type="spellEnd"/>
       <w:r>
-        <w:t xml:space="preserve"> el que </w:t>
+        <w:t xml:space="preserve"> el </w:t>
+      </w:r>
+      <w:proofErr w:type="spellStart"/>
+      <w:r>
+        <w:t>que</w:t>
+      </w:r>
+      <w:proofErr w:type="spellEnd"/>
+      <w:r>
+        <w:t xml:space="preserve"> </w:t>
       </w:r>
       <w:proofErr w:type="spellStart"/>
       <w:r>
@@ -7107,7 +8808,15 @@
       </w:r>
       <w:proofErr w:type="spellEnd"/>
       <w:r>
-        <w:t xml:space="preserve"> los datos (html, PDF, documento de texto…).</w:t>
+        <w:t xml:space="preserve"> los </w:t>
+      </w:r>
+      <w:proofErr w:type="spellStart"/>
+      <w:r>
+        <w:t>datos</w:t>
+      </w:r>
+      <w:proofErr w:type="spellEnd"/>
+      <w:r>
+        <w:t xml:space="preserve"> (html, PDF, documento de texto…).</w:t>
       </w:r>
     </w:p>
     <w:p>
@@ -7129,7 +8838,15 @@
         <w:t xml:space="preserve"> </w:t>
       </w:r>
       <w:r>
-        <w:t xml:space="preserve">La Confiabilidad </w:t>
+        <w:t xml:space="preserve">La </w:t>
+      </w:r>
+      <w:proofErr w:type="spellStart"/>
+      <w:r>
+        <w:t>Confiabilidad</w:t>
+      </w:r>
+      <w:proofErr w:type="spellEnd"/>
+      <w:r>
+        <w:t xml:space="preserve"> </w:t>
       </w:r>
       <w:proofErr w:type="gramStart"/>
       <w:r>
@@ -7153,7 +8870,15 @@
       </w:r>
       <w:proofErr w:type="spellEnd"/>
       <w:r>
-        <w:t xml:space="preserve"> con la que se </w:t>
+        <w:t xml:space="preserve"> con la </w:t>
+      </w:r>
+      <w:proofErr w:type="spellStart"/>
+      <w:r>
+        <w:t>que</w:t>
+      </w:r>
+      <w:proofErr w:type="spellEnd"/>
+      <w:r>
+        <w:t xml:space="preserve"> se </w:t>
       </w:r>
       <w:proofErr w:type="spellStart"/>
       <w:r>
@@ -7161,7 +8886,23 @@
       </w:r>
       <w:proofErr w:type="spellEnd"/>
       <w:r>
-        <w:t xml:space="preserve"> los datos, si </w:t>
+        <w:t xml:space="preserve"> los </w:t>
+      </w:r>
+      <w:proofErr w:type="spellStart"/>
+      <w:r>
+        <w:t>datos</w:t>
+      </w:r>
+      <w:proofErr w:type="spellEnd"/>
+      <w:r>
+        <w:t xml:space="preserve">, </w:t>
+      </w:r>
+      <w:proofErr w:type="spellStart"/>
+      <w:r>
+        <w:t>si</w:t>
+      </w:r>
+      <w:proofErr w:type="spellEnd"/>
+      <w:r>
+        <w:t xml:space="preserve"> </w:t>
       </w:r>
       <w:proofErr w:type="spellStart"/>
       <w:r>
@@ -7202,12 +8943,14 @@
         <w:spacing w:line="360" w:lineRule="auto"/>
         <w:jc w:val="both"/>
       </w:pPr>
+      <w:proofErr w:type="spellStart"/>
       <w:r>
         <w:rPr>
           <w:b/>
         </w:rPr>
         <w:t>Escalabilidad</w:t>
       </w:r>
+      <w:proofErr w:type="spellEnd"/>
       <w:r>
         <w:t xml:space="preserve">: </w:t>
       </w:r>
@@ -7217,7 +8960,15 @@
       </w:r>
       <w:proofErr w:type="spellEnd"/>
       <w:r>
-        <w:t xml:space="preserve"> a las </w:t>
+        <w:t xml:space="preserve"> a </w:t>
+      </w:r>
+      <w:proofErr w:type="spellStart"/>
+      <w:r>
+        <w:t>las</w:t>
+      </w:r>
+      <w:proofErr w:type="spellEnd"/>
+      <w:r>
+        <w:t xml:space="preserve"> </w:t>
       </w:r>
       <w:proofErr w:type="spellStart"/>
       <w:r>
@@ -7241,7 +8992,15 @@
       </w:r>
       <w:proofErr w:type="spellEnd"/>
       <w:r>
-        <w:t xml:space="preserve">, el Sistema estará </w:t>
+        <w:t xml:space="preserve">, el Sistema </w:t>
+      </w:r>
+      <w:proofErr w:type="spellStart"/>
+      <w:r>
+        <w:t>estará</w:t>
+      </w:r>
+      <w:proofErr w:type="spellEnd"/>
+      <w:r>
+        <w:t xml:space="preserve"> </w:t>
       </w:r>
       <w:proofErr w:type="spellStart"/>
       <w:r>
@@ -7257,7 +9016,15 @@
       </w:r>
       <w:proofErr w:type="spellEnd"/>
       <w:r>
-        <w:t xml:space="preserve"> que </w:t>
+        <w:t xml:space="preserve"> </w:t>
+      </w:r>
+      <w:proofErr w:type="spellStart"/>
+      <w:r>
+        <w:t>que</w:t>
+      </w:r>
+      <w:proofErr w:type="spellEnd"/>
+      <w:r>
+        <w:t xml:space="preserve"> </w:t>
       </w:r>
       <w:proofErr w:type="spellStart"/>
       <w:r>
@@ -7316,12 +9083,14 @@
         <w:spacing w:line="360" w:lineRule="auto"/>
         <w:jc w:val="both"/>
       </w:pPr>
+      <w:proofErr w:type="spellStart"/>
       <w:r>
         <w:rPr>
           <w:b/>
         </w:rPr>
         <w:t>Usabilidad</w:t>
       </w:r>
+      <w:proofErr w:type="spellEnd"/>
       <w:r>
         <w:rPr>
           <w:b/>
@@ -7345,7 +9114,15 @@
       </w:r>
       <w:proofErr w:type="spellEnd"/>
       <w:r>
-        <w:t xml:space="preserve"> con una </w:t>
+        <w:t xml:space="preserve"> con </w:t>
+      </w:r>
+      <w:proofErr w:type="spellStart"/>
+      <w:r>
+        <w:t>una</w:t>
+      </w:r>
+      <w:proofErr w:type="spellEnd"/>
+      <w:r>
+        <w:t xml:space="preserve"> </w:t>
       </w:r>
       <w:proofErr w:type="spellStart"/>
       <w:r>
@@ -7414,7 +9191,15 @@
       </w:r>
       <w:proofErr w:type="spellEnd"/>
       <w:r>
-        <w:t xml:space="preserve"> a las </w:t>
+        <w:t xml:space="preserve"> a </w:t>
+      </w:r>
+      <w:proofErr w:type="spellStart"/>
+      <w:r>
+        <w:t>las</w:t>
+      </w:r>
+      <w:proofErr w:type="spellEnd"/>
+      <w:r>
+        <w:t xml:space="preserve"> </w:t>
       </w:r>
       <w:proofErr w:type="spellStart"/>
       <w:r>
@@ -7422,7 +9207,15 @@
       </w:r>
       <w:proofErr w:type="spellEnd"/>
       <w:r>
-        <w:t xml:space="preserve"> que </w:t>
+        <w:t xml:space="preserve"> </w:t>
+      </w:r>
+      <w:proofErr w:type="spellStart"/>
+      <w:r>
+        <w:t>que</w:t>
+      </w:r>
+      <w:proofErr w:type="spellEnd"/>
+      <w:r>
+        <w:t xml:space="preserve"> </w:t>
       </w:r>
       <w:proofErr w:type="spellStart"/>
       <w:r>
@@ -7491,7 +9284,23 @@
       </w:r>
       <w:proofErr w:type="spellEnd"/>
       <w:r>
-        <w:t xml:space="preserve"> para que su </w:t>
+        <w:t xml:space="preserve"> para </w:t>
+      </w:r>
+      <w:proofErr w:type="spellStart"/>
+      <w:r>
+        <w:t>que</w:t>
+      </w:r>
+      <w:proofErr w:type="spellEnd"/>
+      <w:r>
+        <w:t xml:space="preserve"> </w:t>
+      </w:r>
+      <w:proofErr w:type="spellStart"/>
+      <w:r>
+        <w:t>su</w:t>
+      </w:r>
+      <w:proofErr w:type="spellEnd"/>
+      <w:r>
+        <w:t xml:space="preserve"> </w:t>
       </w:r>
       <w:proofErr w:type="spellStart"/>
       <w:r>
@@ -7665,7 +9474,6 @@
       </w:pPr>
       <w:bookmarkStart w:id="44" w:name="_Toc390020957"/>
       <w:r>
-        <w:lastRenderedPageBreak/>
         <w:t xml:space="preserve">5.5.1 </w:t>
       </w:r>
       <w:r>
@@ -7858,6 +9666,7 @@
           </w:tcPr>
           <w:p>
             <w:r>
+              <w:lastRenderedPageBreak/>
               <w:t>RE-RI-03</w:t>
             </w:r>
           </w:p>
@@ -8023,11 +9832,7 @@
               <w:t xml:space="preserve">El sistema debe permitir ingresar el </w:t>
             </w:r>
             <w:r>
-              <w:t xml:space="preserve">perfil, el cual será (Académico, administrativo, proyectista </w:t>
-            </w:r>
-            <w:r>
-              <w:lastRenderedPageBreak/>
-              <w:t>o perteneciente a ASOECAS)</w:t>
+              <w:t>perfil, el cual será (Académico, administrativo, proyectista o perteneciente a ASOECAS)</w:t>
             </w:r>
           </w:p>
         </w:tc>
@@ -8040,7 +9845,6 @@
           </w:tcPr>
           <w:p>
             <w:r>
-              <w:lastRenderedPageBreak/>
               <w:t>RE-RI-08</w:t>
             </w:r>
           </w:p>
@@ -8136,7 +9940,11 @@
           </w:tcPr>
           <w:p>
             <w:r>
-              <w:t>Se debe ingresar el nombre de la carrera, los valores pueden ser, Informática, Gestión Integral de Fincas, Recreación Turística,  Secretariado o Administración</w:t>
+              <w:t xml:space="preserve">Se debe ingresar el nombre de la carrera, los valores pueden ser, Informática, Gestión Integral de Fincas, Recreación Turística,  </w:t>
+            </w:r>
+            <w:r>
+              <w:lastRenderedPageBreak/>
+              <w:t>Secretariado o Administración</w:t>
             </w:r>
           </w:p>
         </w:tc>
@@ -8149,6 +9957,7 @@
           </w:tcPr>
           <w:p>
             <w:r>
+              <w:lastRenderedPageBreak/>
               <w:t>RE-RI-11</w:t>
             </w:r>
           </w:p>
@@ -8289,7 +10098,6 @@
           </w:tcPr>
           <w:p>
             <w:r>
-              <w:lastRenderedPageBreak/>
               <w:t>RE-RI-15</w:t>
             </w:r>
           </w:p>
@@ -8439,6 +10247,7 @@
       </w:pPr>
       <w:bookmarkStart w:id="45" w:name="_Toc390020958"/>
       <w:r>
+        <w:lastRenderedPageBreak/>
         <w:t>5.</w:t>
       </w:r>
       <w:r>
@@ -8678,8 +10487,21 @@
               <w:pStyle w:val="qualityattribute"/>
               <w:ind w:left="0" w:firstLine="0"/>
             </w:pPr>
-            <w:r>
-              <w:t xml:space="preserve">Una vez </w:t>
+            <w:proofErr w:type="spellStart"/>
+            <w:r>
+              <w:t>Una</w:t>
+            </w:r>
+            <w:proofErr w:type="spellEnd"/>
+            <w:r>
+              <w:t xml:space="preserve"> </w:t>
+            </w:r>
+            <w:proofErr w:type="spellStart"/>
+            <w:r>
+              <w:t>vez</w:t>
+            </w:r>
+            <w:proofErr w:type="spellEnd"/>
+            <w:r>
+              <w:t xml:space="preserve"> </w:t>
             </w:r>
             <w:proofErr w:type="spellStart"/>
             <w:r>
@@ -8719,7 +10541,15 @@
             </w:r>
             <w:proofErr w:type="spellEnd"/>
             <w:r>
-              <w:t xml:space="preserve"> con la autorización de </w:t>
+              <w:t xml:space="preserve"> con la </w:t>
+            </w:r>
+            <w:proofErr w:type="spellStart"/>
+            <w:r>
+              <w:t>autorización</w:t>
+            </w:r>
+            <w:proofErr w:type="spellEnd"/>
+            <w:r>
+              <w:t xml:space="preserve"> de </w:t>
             </w:r>
             <w:proofErr w:type="spellStart"/>
             <w:r>
@@ -9112,7 +10942,6 @@
               <w:pStyle w:val="qualityattribute"/>
             </w:pPr>
             <w:r>
-              <w:lastRenderedPageBreak/>
               <w:t>•</w:t>
             </w:r>
             <w:r>
@@ -9235,7 +11064,14 @@
             </w:r>
             <w:r>
               <w:tab/>
-              <w:t xml:space="preserve">Datos del </w:t>
+            </w:r>
+            <w:proofErr w:type="spellStart"/>
+            <w:r>
+              <w:t>Datos</w:t>
+            </w:r>
+            <w:proofErr w:type="spellEnd"/>
+            <w:r>
+              <w:t xml:space="preserve"> del </w:t>
             </w:r>
             <w:proofErr w:type="spellStart"/>
             <w:r>
@@ -9433,7 +11269,15 @@
             </w:r>
             <w:proofErr w:type="spellEnd"/>
             <w:r>
-              <w:t>, autorización)</w:t>
+              <w:t xml:space="preserve">, </w:t>
+            </w:r>
+            <w:proofErr w:type="spellStart"/>
+            <w:r>
+              <w:t>autorización</w:t>
+            </w:r>
+            <w:proofErr w:type="spellEnd"/>
+            <w:r>
+              <w:t>)</w:t>
             </w:r>
           </w:p>
           <w:p>
@@ -9487,7 +11331,6 @@
             </w:pPr>
             <w:proofErr w:type="spellStart"/>
             <w:r>
-              <w:lastRenderedPageBreak/>
               <w:t>Orden</w:t>
             </w:r>
             <w:proofErr w:type="spellEnd"/>
@@ -9641,6 +11484,7 @@
               <w:pStyle w:val="qualityattribute"/>
             </w:pPr>
             <w:r>
+              <w:lastRenderedPageBreak/>
               <w:t>•</w:t>
             </w:r>
             <w:r>
@@ -9885,7 +11729,14 @@
             </w:r>
             <w:r>
               <w:tab/>
-              <w:t xml:space="preserve">Datos del </w:t>
+            </w:r>
+            <w:proofErr w:type="spellStart"/>
+            <w:r>
+              <w:t>Datos</w:t>
+            </w:r>
+            <w:proofErr w:type="spellEnd"/>
+            <w:r>
+              <w:t xml:space="preserve"> del </w:t>
             </w:r>
             <w:proofErr w:type="spellStart"/>
             <w:r>
@@ -10083,7 +11934,15 @@
             </w:r>
             <w:proofErr w:type="spellEnd"/>
             <w:r>
-              <w:t>, autorización)</w:t>
+              <w:t xml:space="preserve">, </w:t>
+            </w:r>
+            <w:proofErr w:type="spellStart"/>
+            <w:r>
+              <w:t>autorización</w:t>
+            </w:r>
+            <w:proofErr w:type="spellEnd"/>
+            <w:r>
+              <w:t>)</w:t>
             </w:r>
           </w:p>
           <w:p>
@@ -10137,6 +11996,7 @@
             </w:pPr>
             <w:proofErr w:type="spellStart"/>
             <w:r>
+              <w:lastRenderedPageBreak/>
               <w:t>Criterio</w:t>
             </w:r>
             <w:proofErr w:type="spellEnd"/>
@@ -10169,7 +12029,31 @@
             </w:r>
             <w:proofErr w:type="spellEnd"/>
             <w:r>
-              <w:t xml:space="preserve"> es la autorización para que el </w:t>
+              <w:t xml:space="preserve"> </w:t>
+            </w:r>
+            <w:proofErr w:type="spellStart"/>
+            <w:r>
+              <w:t>es</w:t>
+            </w:r>
+            <w:proofErr w:type="spellEnd"/>
+            <w:r>
+              <w:t xml:space="preserve"> la </w:t>
+            </w:r>
+            <w:proofErr w:type="spellStart"/>
+            <w:r>
+              <w:t>autorización</w:t>
+            </w:r>
+            <w:proofErr w:type="spellEnd"/>
+            <w:r>
+              <w:t xml:space="preserve"> para </w:t>
+            </w:r>
+            <w:proofErr w:type="spellStart"/>
+            <w:r>
+              <w:t>que</w:t>
+            </w:r>
+            <w:proofErr w:type="spellEnd"/>
+            <w:r>
+              <w:t xml:space="preserve"> el </w:t>
             </w:r>
             <w:proofErr w:type="spellStart"/>
             <w:r>
@@ -10201,7 +12085,15 @@
             </w:r>
             <w:proofErr w:type="spellEnd"/>
             <w:r>
-              <w:t xml:space="preserve"> que se le </w:t>
+              <w:t xml:space="preserve"> </w:t>
+            </w:r>
+            <w:proofErr w:type="spellStart"/>
+            <w:r>
+              <w:t>que</w:t>
+            </w:r>
+            <w:proofErr w:type="spellEnd"/>
+            <w:r>
+              <w:t xml:space="preserve"> se le </w:t>
             </w:r>
             <w:proofErr w:type="spellStart"/>
             <w:r>
@@ -10224,7 +12116,6 @@
             </w:pPr>
             <w:proofErr w:type="spellStart"/>
             <w:r>
-              <w:lastRenderedPageBreak/>
               <w:t>Detalles</w:t>
             </w:r>
             <w:proofErr w:type="spellEnd"/>
@@ -10276,7 +12167,15 @@
             </w:r>
             <w:proofErr w:type="spellEnd"/>
             <w:r>
-              <w:t xml:space="preserve"> este </w:t>
+              <w:t xml:space="preserve"> </w:t>
+            </w:r>
+            <w:proofErr w:type="spellStart"/>
+            <w:r>
+              <w:t>este</w:t>
+            </w:r>
+            <w:proofErr w:type="spellEnd"/>
+            <w:r>
+              <w:t xml:space="preserve"> </w:t>
             </w:r>
             <w:proofErr w:type="spellStart"/>
             <w:r>
@@ -10314,7 +12213,15 @@
             </w:r>
             <w:proofErr w:type="spellEnd"/>
             <w:r>
-              <w:t xml:space="preserve"> una </w:t>
+              <w:t xml:space="preserve"> </w:t>
+            </w:r>
+            <w:proofErr w:type="spellStart"/>
+            <w:r>
+              <w:t>una</w:t>
+            </w:r>
+            <w:proofErr w:type="spellEnd"/>
+            <w:r>
+              <w:t xml:space="preserve"> </w:t>
             </w:r>
             <w:proofErr w:type="spellStart"/>
             <w:r>
@@ -10357,7 +12264,23 @@
               <w:t>)</w:t>
             </w:r>
             <w:r>
-              <w:t xml:space="preserve">, una vez </w:t>
+              <w:t xml:space="preserve">, </w:t>
+            </w:r>
+            <w:proofErr w:type="spellStart"/>
+            <w:r>
+              <w:t>una</w:t>
+            </w:r>
+            <w:proofErr w:type="spellEnd"/>
+            <w:r>
+              <w:t xml:space="preserve"> </w:t>
+            </w:r>
+            <w:proofErr w:type="spellStart"/>
+            <w:r>
+              <w:t>vez</w:t>
+            </w:r>
+            <w:proofErr w:type="spellEnd"/>
+            <w:r>
+              <w:t xml:space="preserve"> </w:t>
             </w:r>
             <w:proofErr w:type="spellStart"/>
             <w:r>
@@ -10533,7 +12456,15 @@
             </w:r>
             <w:proofErr w:type="spellEnd"/>
             <w:r>
-              <w:t xml:space="preserve"> las </w:t>
+              <w:t xml:space="preserve"> </w:t>
+            </w:r>
+            <w:proofErr w:type="spellStart"/>
+            <w:r>
+              <w:t>las</w:t>
+            </w:r>
+            <w:proofErr w:type="spellEnd"/>
+            <w:r>
+              <w:t xml:space="preserve"> </w:t>
             </w:r>
             <w:proofErr w:type="spellStart"/>
             <w:r>
@@ -10541,7 +12472,15 @@
             </w:r>
             <w:proofErr w:type="spellEnd"/>
             <w:r>
-              <w:t xml:space="preserve"> de una </w:t>
+              <w:t xml:space="preserve"> de </w:t>
+            </w:r>
+            <w:proofErr w:type="spellStart"/>
+            <w:r>
+              <w:t>una</w:t>
+            </w:r>
+            <w:proofErr w:type="spellEnd"/>
+            <w:r>
+              <w:t xml:space="preserve"> </w:t>
             </w:r>
             <w:proofErr w:type="spellStart"/>
             <w:r>
@@ -10579,7 +12518,15 @@
             </w:r>
             <w:proofErr w:type="spellEnd"/>
             <w:r>
-              <w:t xml:space="preserve"> las </w:t>
+              <w:t xml:space="preserve"> </w:t>
+            </w:r>
+            <w:proofErr w:type="spellStart"/>
+            <w:r>
+              <w:t>las</w:t>
+            </w:r>
+            <w:proofErr w:type="spellEnd"/>
+            <w:r>
+              <w:t xml:space="preserve"> </w:t>
             </w:r>
             <w:proofErr w:type="spellStart"/>
             <w:r>
@@ -10868,8 +12815,13 @@
             <w:r>
               <w:t xml:space="preserve"> </w:t>
             </w:r>
-            <w:r>
-              <w:t xml:space="preserve">una </w:t>
+            <w:proofErr w:type="spellStart"/>
+            <w:r>
+              <w:t>una</w:t>
+            </w:r>
+            <w:proofErr w:type="spellEnd"/>
+            <w:r>
+              <w:t xml:space="preserve"> </w:t>
             </w:r>
             <w:proofErr w:type="spellStart"/>
             <w:r>
@@ -11053,6 +13005,7 @@
             </w:pPr>
             <w:proofErr w:type="spellStart"/>
             <w:r>
+              <w:lastRenderedPageBreak/>
               <w:t>Consecutivo</w:t>
             </w:r>
             <w:proofErr w:type="spellEnd"/>
@@ -11127,6 +13080,7 @@
             </w:pPr>
             <w:proofErr w:type="spellStart"/>
             <w:r>
+              <w:lastRenderedPageBreak/>
               <w:t>Orden</w:t>
             </w:r>
             <w:proofErr w:type="spellEnd"/>
@@ -11493,7 +13447,15 @@
             </w:r>
             <w:proofErr w:type="spellEnd"/>
             <w:r>
-              <w:t xml:space="preserve">  es </w:t>
+              <w:t xml:space="preserve">  </w:t>
+            </w:r>
+            <w:proofErr w:type="spellStart"/>
+            <w:r>
+              <w:t>es</w:t>
+            </w:r>
+            <w:proofErr w:type="spellEnd"/>
+            <w:r>
+              <w:t xml:space="preserve"> </w:t>
             </w:r>
             <w:proofErr w:type="spellStart"/>
             <w:r>
@@ -11606,7 +13568,15 @@
             </w:r>
             <w:proofErr w:type="spellEnd"/>
             <w:r>
-              <w:t xml:space="preserve"> las </w:t>
+              <w:t xml:space="preserve"> </w:t>
+            </w:r>
+            <w:proofErr w:type="spellStart"/>
+            <w:r>
+              <w:t>las</w:t>
+            </w:r>
+            <w:proofErr w:type="spellEnd"/>
+            <w:r>
+              <w:t xml:space="preserve"> </w:t>
             </w:r>
             <w:proofErr w:type="spellStart"/>
             <w:r>
@@ -11614,7 +13584,15 @@
             </w:r>
             <w:proofErr w:type="spellEnd"/>
             <w:r>
-              <w:t xml:space="preserve"> de una </w:t>
+              <w:t xml:space="preserve"> de </w:t>
+            </w:r>
+            <w:proofErr w:type="spellStart"/>
+            <w:r>
+              <w:t>una</w:t>
+            </w:r>
+            <w:proofErr w:type="spellEnd"/>
+            <w:r>
+              <w:t xml:space="preserve"> </w:t>
             </w:r>
             <w:proofErr w:type="spellStart"/>
             <w:r>
@@ -11638,7 +13616,15 @@
             </w:r>
             <w:proofErr w:type="spellEnd"/>
             <w:r>
-              <w:t xml:space="preserve"> las </w:t>
+              <w:t xml:space="preserve"> </w:t>
+            </w:r>
+            <w:proofErr w:type="spellStart"/>
+            <w:r>
+              <w:t>las</w:t>
+            </w:r>
+            <w:proofErr w:type="spellEnd"/>
+            <w:r>
+              <w:t xml:space="preserve"> </w:t>
             </w:r>
             <w:proofErr w:type="spellStart"/>
             <w:r>
@@ -13554,7 +15540,7 @@
 </file>
 
 <file path=customXml/itemProps1.xml><?xml version="1.0" encoding="utf-8"?>
-<ds:datastoreItem xmlns:ds="http://schemas.openxmlformats.org/officeDocument/2006/customXml" ds:itemID="{5BABD10C-3B86-403A-9329-8A793105CCFF}">
+<ds:datastoreItem xmlns:ds="http://schemas.openxmlformats.org/officeDocument/2006/customXml" ds:itemID="{0E1ED158-CAB6-4C10-B4BA-F26AF27976D8}">
   <ds:schemaRefs>
     <ds:schemaRef ds:uri="http://schemas.openxmlformats.org/officeDocument/2006/bibliography"/>
   </ds:schemaRefs>

</xml_diff>